<commit_message>
Doc Challenge Day 79: Added documentation in several Python files of libra_py, updated the theory doc for the probabilities module, added a PDF version as well, added a Jupyter example showing the classical Maxwell-Boltzmann probability vs energy
</commit_message>
<xml_diff>
--- a/src/libra_py/probabilities_theory.docx
+++ b/src/libra_py/probabilities_theory.docx
@@ -62,11 +62,9 @@
       <w:r>
         <w:t xml:space="preserve"> [e.g. see </w:t>
       </w:r>
-      <w:bookmarkStart w:id="0" w:name="_GoBack"/>
       <w:r>
         <w:t>http://mathworld.wolfram.com/MaxwellDistribution.html</w:t>
       </w:r>
-      <w:bookmarkEnd w:id="0"/>
       <w:r>
         <w:t>]</w:t>
       </w:r>
@@ -2709,7 +2707,1381 @@
       </w:r>
     </w:p>
     <w:p/>
-    <w:p/>
+    <w:p>
+      <w:proofErr w:type="spellStart"/>
+      <w:proofErr w:type="gramStart"/>
+      <w:r>
+        <w:t>Lets</w:t>
+      </w:r>
+      <w:proofErr w:type="spellEnd"/>
+      <w:proofErr w:type="gramEnd"/>
+      <w:r>
+        <w:t xml:space="preserve"> compute the energy probability distribution </w:t>
+      </w:r>
+      <w:r>
+        <w:t>function:</w:t>
+      </w:r>
+    </w:p>
+    <w:p>
+      <m:oMathPara>
+        <m:oMathParaPr>
+          <m:jc m:val="left"/>
+        </m:oMathParaPr>
+        <m:oMath>
+          <m:r>
+            <w:rPr>
+              <w:rFonts w:ascii="Cambria Math" w:hAnsi="Cambria Math"/>
+            </w:rPr>
+            <m:t>P</m:t>
+          </m:r>
+          <m:d>
+            <m:dPr>
+              <m:ctrlPr>
+                <w:rPr>
+                  <w:rFonts w:ascii="Cambria Math" w:hAnsi="Cambria Math"/>
+                  <w:i/>
+                </w:rPr>
+              </m:ctrlPr>
+            </m:dPr>
+            <m:e>
+              <m:r>
+                <w:rPr>
+                  <w:rFonts w:ascii="Cambria Math" w:hAnsi="Cambria Math"/>
+                </w:rPr>
+                <m:t>E</m:t>
+              </m:r>
+            </m:e>
+          </m:d>
+          <m:r>
+            <w:rPr>
+              <w:rFonts w:ascii="Cambria Math" w:hAnsi="Cambria Math"/>
+            </w:rPr>
+            <m:t>=</m:t>
+          </m:r>
+          <m:f>
+            <m:fPr>
+              <m:ctrlPr>
+                <w:rPr>
+                  <w:rFonts w:ascii="Cambria Math" w:hAnsi="Cambria Math"/>
+                  <w:i/>
+                </w:rPr>
+              </m:ctrlPr>
+            </m:fPr>
+            <m:num>
+              <m:r>
+                <w:rPr>
+                  <w:rFonts w:ascii="Cambria Math" w:hAnsi="Cambria Math"/>
+                </w:rPr>
+                <m:t>dD</m:t>
+              </m:r>
+            </m:num>
+            <m:den>
+              <m:r>
+                <w:rPr>
+                  <w:rFonts w:ascii="Cambria Math" w:hAnsi="Cambria Math"/>
+                </w:rPr>
+                <m:t>dE</m:t>
+              </m:r>
+            </m:den>
+          </m:f>
+          <m:r>
+            <w:rPr>
+              <w:rFonts w:ascii="Cambria Math" w:hAnsi="Cambria Math"/>
+            </w:rPr>
+            <m:t>=</m:t>
+          </m:r>
+          <m:f>
+            <m:fPr>
+              <m:ctrlPr>
+                <w:rPr>
+                  <w:rFonts w:ascii="Cambria Math" w:hAnsi="Cambria Math"/>
+                  <w:i/>
+                </w:rPr>
+              </m:ctrlPr>
+            </m:fPr>
+            <m:num>
+              <m:r>
+                <w:rPr>
+                  <w:rFonts w:ascii="Cambria Math" w:hAnsi="Cambria Math"/>
+                </w:rPr>
+                <m:t>2</m:t>
+              </m:r>
+            </m:num>
+            <m:den>
+              <m:rad>
+                <m:radPr>
+                  <m:degHide m:val="1"/>
+                  <m:ctrlPr>
+                    <w:rPr>
+                      <w:rFonts w:ascii="Cambria Math" w:hAnsi="Cambria Math"/>
+                      <w:i/>
+                    </w:rPr>
+                  </m:ctrlPr>
+                </m:radPr>
+                <m:deg/>
+                <m:e>
+                  <m:r>
+                    <w:rPr>
+                      <w:rFonts w:ascii="Cambria Math" w:hAnsi="Cambria Math"/>
+                    </w:rPr>
+                    <m:t>π</m:t>
+                  </m:r>
+                </m:e>
+              </m:rad>
+            </m:den>
+          </m:f>
+          <m:f>
+            <m:fPr>
+              <m:ctrlPr>
+                <w:rPr>
+                  <w:rFonts w:ascii="Cambria Math" w:hAnsi="Cambria Math"/>
+                  <w:i/>
+                </w:rPr>
+              </m:ctrlPr>
+            </m:fPr>
+            <m:num>
+              <m:r>
+                <w:rPr>
+                  <w:rFonts w:ascii="Cambria Math" w:hAnsi="Cambria Math"/>
+                </w:rPr>
+                <m:t>1</m:t>
+              </m:r>
+            </m:num>
+            <m:den>
+              <m:sSub>
+                <m:sSubPr>
+                  <m:ctrlPr>
+                    <w:rPr>
+                      <w:rFonts w:ascii="Cambria Math" w:hAnsi="Cambria Math"/>
+                      <w:i/>
+                    </w:rPr>
+                  </m:ctrlPr>
+                </m:sSubPr>
+                <m:e>
+                  <m:r>
+                    <w:rPr>
+                      <w:rFonts w:ascii="Cambria Math" w:hAnsi="Cambria Math"/>
+                    </w:rPr>
+                    <m:t>k</m:t>
+                  </m:r>
+                </m:e>
+                <m:sub>
+                  <m:r>
+                    <w:rPr>
+                      <w:rFonts w:ascii="Cambria Math" w:hAnsi="Cambria Math"/>
+                    </w:rPr>
+                    <m:t>B</m:t>
+                  </m:r>
+                </m:sub>
+              </m:sSub>
+              <m:r>
+                <w:rPr>
+                  <w:rFonts w:ascii="Cambria Math" w:hAnsi="Cambria Math"/>
+                </w:rPr>
+                <m:t>T</m:t>
+              </m:r>
+            </m:den>
+          </m:f>
+          <m:r>
+            <w:rPr>
+              <w:rFonts w:ascii="Cambria Math" w:hAnsi="Cambria Math"/>
+            </w:rPr>
+            <m:t xml:space="preserve"> </m:t>
+          </m:r>
+          <m:sSup>
+            <m:sSupPr>
+              <m:ctrlPr>
+                <w:rPr>
+                  <w:rFonts w:ascii="Cambria Math" w:eastAsiaTheme="minorEastAsia" w:hAnsi="Cambria Math"/>
+                  <w:i/>
+                </w:rPr>
+              </m:ctrlPr>
+            </m:sSupPr>
+            <m:e>
+              <m:d>
+                <m:dPr>
+                  <m:ctrlPr>
+                    <w:rPr>
+                      <w:rFonts w:ascii="Cambria Math" w:eastAsiaTheme="minorEastAsia" w:hAnsi="Cambria Math"/>
+                      <w:i/>
+                    </w:rPr>
+                  </m:ctrlPr>
+                </m:dPr>
+                <m:e>
+                  <m:f>
+                    <m:fPr>
+                      <m:ctrlPr>
+                        <w:rPr>
+                          <w:rFonts w:ascii="Cambria Math" w:eastAsiaTheme="minorEastAsia" w:hAnsi="Cambria Math"/>
+                          <w:i/>
+                        </w:rPr>
+                      </m:ctrlPr>
+                    </m:fPr>
+                    <m:num>
+                      <m:r>
+                        <w:rPr>
+                          <w:rFonts w:ascii="Cambria Math" w:eastAsiaTheme="minorEastAsia" w:hAnsi="Cambria Math"/>
+                        </w:rPr>
+                        <m:t>E</m:t>
+                      </m:r>
+                      <m:ctrlPr>
+                        <w:rPr>
+                          <w:rFonts w:ascii="Cambria Math" w:hAnsi="Cambria Math"/>
+                          <w:i/>
+                        </w:rPr>
+                      </m:ctrlPr>
+                    </m:num>
+                    <m:den>
+                      <m:sSub>
+                        <m:sSubPr>
+                          <m:ctrlPr>
+                            <w:rPr>
+                              <w:rFonts w:ascii="Cambria Math" w:hAnsi="Cambria Math"/>
+                              <w:i/>
+                            </w:rPr>
+                          </m:ctrlPr>
+                        </m:sSubPr>
+                        <m:e>
+                          <m:r>
+                            <w:rPr>
+                              <w:rFonts w:ascii="Cambria Math" w:hAnsi="Cambria Math"/>
+                            </w:rPr>
+                            <m:t>k</m:t>
+                          </m:r>
+                        </m:e>
+                        <m:sub>
+                          <m:r>
+                            <w:rPr>
+                              <w:rFonts w:ascii="Cambria Math" w:hAnsi="Cambria Math"/>
+                            </w:rPr>
+                            <m:t>B</m:t>
+                          </m:r>
+                        </m:sub>
+                      </m:sSub>
+                      <m:r>
+                        <w:rPr>
+                          <w:rFonts w:ascii="Cambria Math" w:hAnsi="Cambria Math"/>
+                        </w:rPr>
+                        <m:t>T</m:t>
+                      </m:r>
+                    </m:den>
+                  </m:f>
+                </m:e>
+              </m:d>
+            </m:e>
+            <m:sup>
+              <m:r>
+                <w:rPr>
+                  <w:rFonts w:ascii="Cambria Math" w:eastAsiaTheme="minorEastAsia" w:hAnsi="Cambria Math"/>
+                </w:rPr>
+                <m:t>-</m:t>
+              </m:r>
+              <m:r>
+                <w:rPr>
+                  <w:rFonts w:ascii="Cambria Math" w:eastAsiaTheme="minorEastAsia" w:hAnsi="Cambria Math"/>
+                </w:rPr>
+                <m:t>1/2</m:t>
+              </m:r>
+            </m:sup>
+          </m:sSup>
+          <m:func>
+            <m:funcPr>
+              <m:ctrlPr>
+                <w:rPr>
+                  <w:rFonts w:ascii="Cambria Math" w:eastAsiaTheme="minorEastAsia" w:hAnsi="Cambria Math"/>
+                  <w:i/>
+                </w:rPr>
+              </m:ctrlPr>
+            </m:funcPr>
+            <m:fName>
+              <m:r>
+                <m:rPr>
+                  <m:sty m:val="p"/>
+                </m:rPr>
+                <w:rPr>
+                  <w:rFonts w:ascii="Cambria Math" w:eastAsiaTheme="minorEastAsia" w:hAnsi="Cambria Math"/>
+                </w:rPr>
+                <m:t>exp</m:t>
+              </m:r>
+            </m:fName>
+            <m:e>
+              <m:d>
+                <m:dPr>
+                  <m:ctrlPr>
+                    <w:rPr>
+                      <w:rFonts w:ascii="Cambria Math" w:eastAsiaTheme="minorEastAsia" w:hAnsi="Cambria Math"/>
+                      <w:i/>
+                    </w:rPr>
+                  </m:ctrlPr>
+                </m:dPr>
+                <m:e>
+                  <m:r>
+                    <w:rPr>
+                      <w:rFonts w:ascii="Cambria Math" w:eastAsiaTheme="minorEastAsia" w:hAnsi="Cambria Math"/>
+                    </w:rPr>
+                    <m:t>-</m:t>
+                  </m:r>
+                  <m:f>
+                    <m:fPr>
+                      <m:ctrlPr>
+                        <w:rPr>
+                          <w:rFonts w:ascii="Cambria Math" w:eastAsiaTheme="minorEastAsia" w:hAnsi="Cambria Math"/>
+                          <w:i/>
+                        </w:rPr>
+                      </m:ctrlPr>
+                    </m:fPr>
+                    <m:num>
+                      <m:r>
+                        <w:rPr>
+                          <w:rFonts w:ascii="Cambria Math" w:eastAsiaTheme="minorEastAsia" w:hAnsi="Cambria Math"/>
+                        </w:rPr>
+                        <m:t>E</m:t>
+                      </m:r>
+                      <m:ctrlPr>
+                        <w:rPr>
+                          <w:rFonts w:ascii="Cambria Math" w:hAnsi="Cambria Math"/>
+                          <w:i/>
+                        </w:rPr>
+                      </m:ctrlPr>
+                    </m:num>
+                    <m:den>
+                      <m:sSub>
+                        <m:sSubPr>
+                          <m:ctrlPr>
+                            <w:rPr>
+                              <w:rFonts w:ascii="Cambria Math" w:hAnsi="Cambria Math"/>
+                              <w:i/>
+                            </w:rPr>
+                          </m:ctrlPr>
+                        </m:sSubPr>
+                        <m:e>
+                          <m:r>
+                            <w:rPr>
+                              <w:rFonts w:ascii="Cambria Math" w:hAnsi="Cambria Math"/>
+                            </w:rPr>
+                            <m:t>k</m:t>
+                          </m:r>
+                        </m:e>
+                        <m:sub>
+                          <m:r>
+                            <w:rPr>
+                              <w:rFonts w:ascii="Cambria Math" w:hAnsi="Cambria Math"/>
+                            </w:rPr>
+                            <m:t>B</m:t>
+                          </m:r>
+                        </m:sub>
+                      </m:sSub>
+                      <m:r>
+                        <w:rPr>
+                          <w:rFonts w:ascii="Cambria Math" w:hAnsi="Cambria Math"/>
+                        </w:rPr>
+                        <m:t>T</m:t>
+                      </m:r>
+                    </m:den>
+                  </m:f>
+                </m:e>
+              </m:d>
+            </m:e>
+          </m:func>
+          <m:r>
+            <w:rPr>
+              <w:rFonts w:ascii="Cambria Math" w:hAnsi="Cambria Math"/>
+            </w:rPr>
+            <m:t>-</m:t>
+          </m:r>
+          <m:rad>
+            <m:radPr>
+              <m:degHide m:val="1"/>
+              <m:ctrlPr>
+                <w:rPr>
+                  <w:rFonts w:ascii="Cambria Math" w:eastAsiaTheme="minorEastAsia" w:hAnsi="Cambria Math"/>
+                  <w:i/>
+                </w:rPr>
+              </m:ctrlPr>
+            </m:radPr>
+            <m:deg/>
+            <m:e>
+              <m:f>
+                <m:fPr>
+                  <m:ctrlPr>
+                    <w:rPr>
+                      <w:rFonts w:ascii="Cambria Math" w:eastAsiaTheme="minorEastAsia" w:hAnsi="Cambria Math"/>
+                      <w:i/>
+                    </w:rPr>
+                  </m:ctrlPr>
+                </m:fPr>
+                <m:num>
+                  <m:r>
+                    <w:rPr>
+                      <w:rFonts w:ascii="Cambria Math" w:eastAsiaTheme="minorEastAsia" w:hAnsi="Cambria Math"/>
+                    </w:rPr>
+                    <m:t>4</m:t>
+                  </m:r>
+                  <m:ctrlPr>
+                    <w:rPr>
+                      <w:rFonts w:ascii="Cambria Math" w:hAnsi="Cambria Math"/>
+                      <w:i/>
+                    </w:rPr>
+                  </m:ctrlPr>
+                </m:num>
+                <m:den>
+                  <m:r>
+                    <w:rPr>
+                      <w:rFonts w:ascii="Cambria Math" w:hAnsi="Cambria Math"/>
+                    </w:rPr>
+                    <m:t>π</m:t>
+                  </m:r>
+                </m:den>
+              </m:f>
+            </m:e>
+          </m:rad>
+          <m:f>
+            <m:fPr>
+              <m:ctrlPr>
+                <w:rPr>
+                  <w:rFonts w:ascii="Cambria Math" w:hAnsi="Cambria Math"/>
+                  <w:i/>
+                </w:rPr>
+              </m:ctrlPr>
+            </m:fPr>
+            <m:num>
+              <m:r>
+                <w:rPr>
+                  <w:rFonts w:ascii="Cambria Math" w:hAnsi="Cambria Math"/>
+                </w:rPr>
+                <m:t>1</m:t>
+              </m:r>
+            </m:num>
+            <m:den>
+              <m:sSub>
+                <m:sSubPr>
+                  <m:ctrlPr>
+                    <w:rPr>
+                      <w:rFonts w:ascii="Cambria Math" w:hAnsi="Cambria Math"/>
+                      <w:i/>
+                    </w:rPr>
+                  </m:ctrlPr>
+                </m:sSubPr>
+                <m:e>
+                  <m:r>
+                    <w:rPr>
+                      <w:rFonts w:ascii="Cambria Math" w:hAnsi="Cambria Math"/>
+                    </w:rPr>
+                    <m:t>k</m:t>
+                  </m:r>
+                </m:e>
+                <m:sub>
+                  <m:r>
+                    <w:rPr>
+                      <w:rFonts w:ascii="Cambria Math" w:hAnsi="Cambria Math"/>
+                    </w:rPr>
+                    <m:t>B</m:t>
+                  </m:r>
+                </m:sub>
+              </m:sSub>
+              <m:r>
+                <w:rPr>
+                  <w:rFonts w:ascii="Cambria Math" w:hAnsi="Cambria Math"/>
+                </w:rPr>
+                <m:t>T</m:t>
+              </m:r>
+            </m:den>
+          </m:f>
+          <m:r>
+            <w:rPr>
+              <w:rFonts w:ascii="Cambria Math" w:hAnsi="Cambria Math"/>
+            </w:rPr>
+            <m:t xml:space="preserve"> </m:t>
+          </m:r>
+          <m:sSup>
+            <m:sSupPr>
+              <m:ctrlPr>
+                <w:rPr>
+                  <w:rFonts w:ascii="Cambria Math" w:eastAsiaTheme="minorEastAsia" w:hAnsi="Cambria Math"/>
+                  <w:i/>
+                </w:rPr>
+              </m:ctrlPr>
+            </m:sSupPr>
+            <m:e>
+              <m:d>
+                <m:dPr>
+                  <m:ctrlPr>
+                    <w:rPr>
+                      <w:rFonts w:ascii="Cambria Math" w:eastAsiaTheme="minorEastAsia" w:hAnsi="Cambria Math"/>
+                      <w:i/>
+                    </w:rPr>
+                  </m:ctrlPr>
+                </m:dPr>
+                <m:e>
+                  <m:f>
+                    <m:fPr>
+                      <m:ctrlPr>
+                        <w:rPr>
+                          <w:rFonts w:ascii="Cambria Math" w:eastAsiaTheme="minorEastAsia" w:hAnsi="Cambria Math"/>
+                          <w:i/>
+                        </w:rPr>
+                      </m:ctrlPr>
+                    </m:fPr>
+                    <m:num>
+                      <m:r>
+                        <w:rPr>
+                          <w:rFonts w:ascii="Cambria Math" w:eastAsiaTheme="minorEastAsia" w:hAnsi="Cambria Math"/>
+                        </w:rPr>
+                        <m:t>E</m:t>
+                      </m:r>
+                      <m:ctrlPr>
+                        <w:rPr>
+                          <w:rFonts w:ascii="Cambria Math" w:hAnsi="Cambria Math"/>
+                          <w:i/>
+                        </w:rPr>
+                      </m:ctrlPr>
+                    </m:num>
+                    <m:den>
+                      <m:sSub>
+                        <m:sSubPr>
+                          <m:ctrlPr>
+                            <w:rPr>
+                              <w:rFonts w:ascii="Cambria Math" w:hAnsi="Cambria Math"/>
+                              <w:i/>
+                            </w:rPr>
+                          </m:ctrlPr>
+                        </m:sSubPr>
+                        <m:e>
+                          <m:r>
+                            <w:rPr>
+                              <w:rFonts w:ascii="Cambria Math" w:hAnsi="Cambria Math"/>
+                            </w:rPr>
+                            <m:t>k</m:t>
+                          </m:r>
+                        </m:e>
+                        <m:sub>
+                          <m:r>
+                            <w:rPr>
+                              <w:rFonts w:ascii="Cambria Math" w:hAnsi="Cambria Math"/>
+                            </w:rPr>
+                            <m:t>B</m:t>
+                          </m:r>
+                        </m:sub>
+                      </m:sSub>
+                      <m:r>
+                        <w:rPr>
+                          <w:rFonts w:ascii="Cambria Math" w:hAnsi="Cambria Math"/>
+                        </w:rPr>
+                        <m:t>T</m:t>
+                      </m:r>
+                    </m:den>
+                  </m:f>
+                </m:e>
+              </m:d>
+            </m:e>
+            <m:sup>
+              <m:r>
+                <w:rPr>
+                  <w:rFonts w:ascii="Cambria Math" w:eastAsiaTheme="minorEastAsia" w:hAnsi="Cambria Math"/>
+                </w:rPr>
+                <m:t>-</m:t>
+              </m:r>
+              <m:f>
+                <m:fPr>
+                  <m:ctrlPr>
+                    <w:rPr>
+                      <w:rFonts w:ascii="Cambria Math" w:eastAsiaTheme="minorEastAsia" w:hAnsi="Cambria Math"/>
+                      <w:i/>
+                    </w:rPr>
+                  </m:ctrlPr>
+                </m:fPr>
+                <m:num>
+                  <m:r>
+                    <w:rPr>
+                      <w:rFonts w:ascii="Cambria Math" w:eastAsiaTheme="minorEastAsia" w:hAnsi="Cambria Math"/>
+                    </w:rPr>
+                    <m:t>1</m:t>
+                  </m:r>
+                </m:num>
+                <m:den>
+                  <m:r>
+                    <w:rPr>
+                      <w:rFonts w:ascii="Cambria Math" w:eastAsiaTheme="minorEastAsia" w:hAnsi="Cambria Math"/>
+                    </w:rPr>
+                    <m:t>2</m:t>
+                  </m:r>
+                </m:den>
+              </m:f>
+            </m:sup>
+          </m:sSup>
+          <m:func>
+            <m:funcPr>
+              <m:ctrlPr>
+                <w:rPr>
+                  <w:rFonts w:ascii="Cambria Math" w:hAnsi="Cambria Math"/>
+                  <w:i/>
+                </w:rPr>
+              </m:ctrlPr>
+            </m:funcPr>
+            <m:fName>
+              <m:r>
+                <m:rPr>
+                  <m:sty m:val="p"/>
+                </m:rPr>
+                <w:rPr>
+                  <w:rFonts w:ascii="Cambria Math" w:hAnsi="Cambria Math"/>
+                </w:rPr>
+                <m:t>exp</m:t>
+              </m:r>
+            </m:fName>
+            <m:e>
+              <m:d>
+                <m:dPr>
+                  <m:ctrlPr>
+                    <w:rPr>
+                      <w:rFonts w:ascii="Cambria Math" w:hAnsi="Cambria Math"/>
+                      <w:i/>
+                    </w:rPr>
+                  </m:ctrlPr>
+                </m:dPr>
+                <m:e>
+                  <m:r>
+                    <w:rPr>
+                      <w:rFonts w:ascii="Cambria Math" w:hAnsi="Cambria Math"/>
+                    </w:rPr>
+                    <m:t>-</m:t>
+                  </m:r>
+                  <m:f>
+                    <m:fPr>
+                      <m:ctrlPr>
+                        <w:rPr>
+                          <w:rFonts w:ascii="Cambria Math" w:eastAsiaTheme="minorEastAsia" w:hAnsi="Cambria Math"/>
+                          <w:i/>
+                        </w:rPr>
+                      </m:ctrlPr>
+                    </m:fPr>
+                    <m:num>
+                      <m:r>
+                        <w:rPr>
+                          <w:rFonts w:ascii="Cambria Math" w:eastAsiaTheme="minorEastAsia" w:hAnsi="Cambria Math"/>
+                        </w:rPr>
+                        <m:t>E</m:t>
+                      </m:r>
+                      <m:ctrlPr>
+                        <w:rPr>
+                          <w:rFonts w:ascii="Cambria Math" w:hAnsi="Cambria Math"/>
+                          <w:i/>
+                        </w:rPr>
+                      </m:ctrlPr>
+                    </m:num>
+                    <m:den>
+                      <m:sSub>
+                        <m:sSubPr>
+                          <m:ctrlPr>
+                            <w:rPr>
+                              <w:rFonts w:ascii="Cambria Math" w:hAnsi="Cambria Math"/>
+                              <w:i/>
+                            </w:rPr>
+                          </m:ctrlPr>
+                        </m:sSubPr>
+                        <m:e>
+                          <m:r>
+                            <w:rPr>
+                              <w:rFonts w:ascii="Cambria Math" w:hAnsi="Cambria Math"/>
+                            </w:rPr>
+                            <m:t>k</m:t>
+                          </m:r>
+                        </m:e>
+                        <m:sub>
+                          <m:r>
+                            <w:rPr>
+                              <w:rFonts w:ascii="Cambria Math" w:hAnsi="Cambria Math"/>
+                            </w:rPr>
+                            <m:t>B</m:t>
+                          </m:r>
+                        </m:sub>
+                      </m:sSub>
+                      <m:r>
+                        <w:rPr>
+                          <w:rFonts w:ascii="Cambria Math" w:hAnsi="Cambria Math"/>
+                        </w:rPr>
+                        <m:t>T</m:t>
+                      </m:r>
+                    </m:den>
+                  </m:f>
+                </m:e>
+              </m:d>
+            </m:e>
+          </m:func>
+          <m:r>
+            <w:rPr>
+              <w:rFonts w:ascii="Cambria Math" w:hAnsi="Cambria Math"/>
+            </w:rPr>
+            <m:t>+</m:t>
+          </m:r>
+          <m:f>
+            <m:fPr>
+              <m:ctrlPr>
+                <w:rPr>
+                  <w:rFonts w:ascii="Cambria Math" w:eastAsiaTheme="minorEastAsia" w:hAnsi="Cambria Math"/>
+                  <w:i/>
+                </w:rPr>
+              </m:ctrlPr>
+            </m:fPr>
+            <m:num>
+              <m:r>
+                <w:rPr>
+                  <w:rFonts w:ascii="Cambria Math" w:eastAsiaTheme="minorEastAsia" w:hAnsi="Cambria Math"/>
+                </w:rPr>
+                <m:t>1</m:t>
+              </m:r>
+              <m:ctrlPr>
+                <w:rPr>
+                  <w:rFonts w:ascii="Cambria Math" w:hAnsi="Cambria Math"/>
+                  <w:i/>
+                </w:rPr>
+              </m:ctrlPr>
+            </m:num>
+            <m:den>
+              <m:sSub>
+                <m:sSubPr>
+                  <m:ctrlPr>
+                    <w:rPr>
+                      <w:rFonts w:ascii="Cambria Math" w:hAnsi="Cambria Math"/>
+                      <w:i/>
+                    </w:rPr>
+                  </m:ctrlPr>
+                </m:sSubPr>
+                <m:e>
+                  <m:r>
+                    <w:rPr>
+                      <w:rFonts w:ascii="Cambria Math" w:hAnsi="Cambria Math"/>
+                    </w:rPr>
+                    <m:t>k</m:t>
+                  </m:r>
+                </m:e>
+                <m:sub>
+                  <m:r>
+                    <w:rPr>
+                      <w:rFonts w:ascii="Cambria Math" w:hAnsi="Cambria Math"/>
+                    </w:rPr>
+                    <m:t>B</m:t>
+                  </m:r>
+                </m:sub>
+              </m:sSub>
+              <m:r>
+                <w:rPr>
+                  <w:rFonts w:ascii="Cambria Math" w:hAnsi="Cambria Math"/>
+                </w:rPr>
+                <m:t>T</m:t>
+              </m:r>
+            </m:den>
+          </m:f>
+          <m:rad>
+            <m:radPr>
+              <m:degHide m:val="1"/>
+              <m:ctrlPr>
+                <w:rPr>
+                  <w:rFonts w:ascii="Cambria Math" w:eastAsiaTheme="minorEastAsia" w:hAnsi="Cambria Math"/>
+                  <w:i/>
+                </w:rPr>
+              </m:ctrlPr>
+            </m:radPr>
+            <m:deg/>
+            <m:e>
+              <m:f>
+                <m:fPr>
+                  <m:ctrlPr>
+                    <w:rPr>
+                      <w:rFonts w:ascii="Cambria Math" w:eastAsiaTheme="minorEastAsia" w:hAnsi="Cambria Math"/>
+                      <w:i/>
+                    </w:rPr>
+                  </m:ctrlPr>
+                </m:fPr>
+                <m:num>
+                  <m:r>
+                    <w:rPr>
+                      <w:rFonts w:ascii="Cambria Math" w:eastAsiaTheme="minorEastAsia" w:hAnsi="Cambria Math"/>
+                    </w:rPr>
+                    <m:t>4</m:t>
+                  </m:r>
+                  <m:ctrlPr>
+                    <w:rPr>
+                      <w:rFonts w:ascii="Cambria Math" w:hAnsi="Cambria Math"/>
+                      <w:i/>
+                    </w:rPr>
+                  </m:ctrlPr>
+                </m:num>
+                <m:den>
+                  <m:r>
+                    <w:rPr>
+                      <w:rFonts w:ascii="Cambria Math" w:hAnsi="Cambria Math"/>
+                    </w:rPr>
+                    <m:t>π</m:t>
+                  </m:r>
+                </m:den>
+              </m:f>
+            </m:e>
+          </m:rad>
+          <m:sSup>
+            <m:sSupPr>
+              <m:ctrlPr>
+                <w:rPr>
+                  <w:rFonts w:ascii="Cambria Math" w:eastAsiaTheme="minorEastAsia" w:hAnsi="Cambria Math"/>
+                  <w:i/>
+                </w:rPr>
+              </m:ctrlPr>
+            </m:sSupPr>
+            <m:e>
+              <m:d>
+                <m:dPr>
+                  <m:ctrlPr>
+                    <w:rPr>
+                      <w:rFonts w:ascii="Cambria Math" w:eastAsiaTheme="minorEastAsia" w:hAnsi="Cambria Math"/>
+                      <w:i/>
+                    </w:rPr>
+                  </m:ctrlPr>
+                </m:dPr>
+                <m:e>
+                  <m:f>
+                    <m:fPr>
+                      <m:ctrlPr>
+                        <w:rPr>
+                          <w:rFonts w:ascii="Cambria Math" w:eastAsiaTheme="minorEastAsia" w:hAnsi="Cambria Math"/>
+                          <w:i/>
+                        </w:rPr>
+                      </m:ctrlPr>
+                    </m:fPr>
+                    <m:num>
+                      <m:r>
+                        <w:rPr>
+                          <w:rFonts w:ascii="Cambria Math" w:eastAsiaTheme="minorEastAsia" w:hAnsi="Cambria Math"/>
+                        </w:rPr>
+                        <m:t>E</m:t>
+                      </m:r>
+                      <m:ctrlPr>
+                        <w:rPr>
+                          <w:rFonts w:ascii="Cambria Math" w:hAnsi="Cambria Math"/>
+                          <w:i/>
+                        </w:rPr>
+                      </m:ctrlPr>
+                    </m:num>
+                    <m:den>
+                      <m:sSub>
+                        <m:sSubPr>
+                          <m:ctrlPr>
+                            <w:rPr>
+                              <w:rFonts w:ascii="Cambria Math" w:hAnsi="Cambria Math"/>
+                              <w:i/>
+                            </w:rPr>
+                          </m:ctrlPr>
+                        </m:sSubPr>
+                        <m:e>
+                          <m:r>
+                            <w:rPr>
+                              <w:rFonts w:ascii="Cambria Math" w:hAnsi="Cambria Math"/>
+                            </w:rPr>
+                            <m:t>k</m:t>
+                          </m:r>
+                        </m:e>
+                        <m:sub>
+                          <m:r>
+                            <w:rPr>
+                              <w:rFonts w:ascii="Cambria Math" w:hAnsi="Cambria Math"/>
+                            </w:rPr>
+                            <m:t>B</m:t>
+                          </m:r>
+                        </m:sub>
+                      </m:sSub>
+                      <m:r>
+                        <w:rPr>
+                          <w:rFonts w:ascii="Cambria Math" w:hAnsi="Cambria Math"/>
+                        </w:rPr>
+                        <m:t>T</m:t>
+                      </m:r>
+                    </m:den>
+                  </m:f>
+                </m:e>
+              </m:d>
+            </m:e>
+            <m:sup>
+              <m:f>
+                <m:fPr>
+                  <m:ctrlPr>
+                    <w:rPr>
+                      <w:rFonts w:ascii="Cambria Math" w:eastAsiaTheme="minorEastAsia" w:hAnsi="Cambria Math"/>
+                      <w:i/>
+                    </w:rPr>
+                  </m:ctrlPr>
+                </m:fPr>
+                <m:num>
+                  <m:r>
+                    <w:rPr>
+                      <w:rFonts w:ascii="Cambria Math" w:eastAsiaTheme="minorEastAsia" w:hAnsi="Cambria Math"/>
+                    </w:rPr>
+                    <m:t>1</m:t>
+                  </m:r>
+                </m:num>
+                <m:den>
+                  <m:r>
+                    <w:rPr>
+                      <w:rFonts w:ascii="Cambria Math" w:eastAsiaTheme="minorEastAsia" w:hAnsi="Cambria Math"/>
+                    </w:rPr>
+                    <m:t>2</m:t>
+                  </m:r>
+                </m:den>
+              </m:f>
+            </m:sup>
+          </m:sSup>
+          <m:func>
+            <m:funcPr>
+              <m:ctrlPr>
+                <w:rPr>
+                  <w:rFonts w:ascii="Cambria Math" w:hAnsi="Cambria Math"/>
+                  <w:i/>
+                </w:rPr>
+              </m:ctrlPr>
+            </m:funcPr>
+            <m:fName>
+              <m:r>
+                <m:rPr>
+                  <m:sty m:val="p"/>
+                </m:rPr>
+                <w:rPr>
+                  <w:rFonts w:ascii="Cambria Math" w:hAnsi="Cambria Math"/>
+                </w:rPr>
+                <m:t>exp</m:t>
+              </m:r>
+            </m:fName>
+            <m:e>
+              <m:d>
+                <m:dPr>
+                  <m:ctrlPr>
+                    <w:rPr>
+                      <w:rFonts w:ascii="Cambria Math" w:hAnsi="Cambria Math"/>
+                      <w:i/>
+                    </w:rPr>
+                  </m:ctrlPr>
+                </m:dPr>
+                <m:e>
+                  <m:r>
+                    <w:rPr>
+                      <w:rFonts w:ascii="Cambria Math" w:hAnsi="Cambria Math"/>
+                    </w:rPr>
+                    <m:t>-</m:t>
+                  </m:r>
+                  <m:f>
+                    <m:fPr>
+                      <m:ctrlPr>
+                        <w:rPr>
+                          <w:rFonts w:ascii="Cambria Math" w:eastAsiaTheme="minorEastAsia" w:hAnsi="Cambria Math"/>
+                          <w:i/>
+                        </w:rPr>
+                      </m:ctrlPr>
+                    </m:fPr>
+                    <m:num>
+                      <m:r>
+                        <w:rPr>
+                          <w:rFonts w:ascii="Cambria Math" w:eastAsiaTheme="minorEastAsia" w:hAnsi="Cambria Math"/>
+                        </w:rPr>
+                        <m:t>E</m:t>
+                      </m:r>
+                      <m:ctrlPr>
+                        <w:rPr>
+                          <w:rFonts w:ascii="Cambria Math" w:hAnsi="Cambria Math"/>
+                          <w:i/>
+                        </w:rPr>
+                      </m:ctrlPr>
+                    </m:num>
+                    <m:den>
+                      <m:sSub>
+                        <m:sSubPr>
+                          <m:ctrlPr>
+                            <w:rPr>
+                              <w:rFonts w:ascii="Cambria Math" w:hAnsi="Cambria Math"/>
+                              <w:i/>
+                            </w:rPr>
+                          </m:ctrlPr>
+                        </m:sSubPr>
+                        <m:e>
+                          <m:r>
+                            <w:rPr>
+                              <w:rFonts w:ascii="Cambria Math" w:hAnsi="Cambria Math"/>
+                            </w:rPr>
+                            <m:t>k</m:t>
+                          </m:r>
+                        </m:e>
+                        <m:sub>
+                          <m:r>
+                            <w:rPr>
+                              <w:rFonts w:ascii="Cambria Math" w:hAnsi="Cambria Math"/>
+                            </w:rPr>
+                            <m:t>B</m:t>
+                          </m:r>
+                        </m:sub>
+                      </m:sSub>
+                      <m:r>
+                        <w:rPr>
+                          <w:rFonts w:ascii="Cambria Math" w:hAnsi="Cambria Math"/>
+                        </w:rPr>
+                        <m:t>T</m:t>
+                      </m:r>
+                    </m:den>
+                  </m:f>
+                </m:e>
+              </m:d>
+            </m:e>
+          </m:func>
+          <m:r>
+            <w:rPr>
+              <w:rFonts w:ascii="Cambria Math" w:hAnsi="Cambria Math"/>
+            </w:rPr>
+            <m:t>=</m:t>
+          </m:r>
+          <m:f>
+            <m:fPr>
+              <m:ctrlPr>
+                <w:rPr>
+                  <w:rFonts w:ascii="Cambria Math" w:eastAsiaTheme="minorEastAsia" w:hAnsi="Cambria Math"/>
+                  <w:i/>
+                </w:rPr>
+              </m:ctrlPr>
+            </m:fPr>
+            <m:num>
+              <m:r>
+                <w:rPr>
+                  <w:rFonts w:ascii="Cambria Math" w:eastAsiaTheme="minorEastAsia" w:hAnsi="Cambria Math"/>
+                </w:rPr>
+                <m:t>1</m:t>
+              </m:r>
+              <m:ctrlPr>
+                <w:rPr>
+                  <w:rFonts w:ascii="Cambria Math" w:hAnsi="Cambria Math"/>
+                  <w:i/>
+                </w:rPr>
+              </m:ctrlPr>
+            </m:num>
+            <m:den>
+              <m:sSub>
+                <m:sSubPr>
+                  <m:ctrlPr>
+                    <w:rPr>
+                      <w:rFonts w:ascii="Cambria Math" w:hAnsi="Cambria Math"/>
+                      <w:i/>
+                    </w:rPr>
+                  </m:ctrlPr>
+                </m:sSubPr>
+                <m:e>
+                  <m:r>
+                    <w:rPr>
+                      <w:rFonts w:ascii="Cambria Math" w:hAnsi="Cambria Math"/>
+                    </w:rPr>
+                    <m:t>k</m:t>
+                  </m:r>
+                </m:e>
+                <m:sub>
+                  <m:r>
+                    <w:rPr>
+                      <w:rFonts w:ascii="Cambria Math" w:hAnsi="Cambria Math"/>
+                    </w:rPr>
+                    <m:t>B</m:t>
+                  </m:r>
+                </m:sub>
+              </m:sSub>
+              <m:r>
+                <w:rPr>
+                  <w:rFonts w:ascii="Cambria Math" w:hAnsi="Cambria Math"/>
+                </w:rPr>
+                <m:t>T</m:t>
+              </m:r>
+            </m:den>
+          </m:f>
+          <m:rad>
+            <m:radPr>
+              <m:degHide m:val="1"/>
+              <m:ctrlPr>
+                <w:rPr>
+                  <w:rFonts w:ascii="Cambria Math" w:eastAsiaTheme="minorEastAsia" w:hAnsi="Cambria Math"/>
+                  <w:i/>
+                </w:rPr>
+              </m:ctrlPr>
+            </m:radPr>
+            <m:deg/>
+            <m:e>
+              <m:f>
+                <m:fPr>
+                  <m:ctrlPr>
+                    <w:rPr>
+                      <w:rFonts w:ascii="Cambria Math" w:eastAsiaTheme="minorEastAsia" w:hAnsi="Cambria Math"/>
+                      <w:i/>
+                    </w:rPr>
+                  </m:ctrlPr>
+                </m:fPr>
+                <m:num>
+                  <m:r>
+                    <w:rPr>
+                      <w:rFonts w:ascii="Cambria Math" w:eastAsiaTheme="minorEastAsia" w:hAnsi="Cambria Math"/>
+                    </w:rPr>
+                    <m:t>4</m:t>
+                  </m:r>
+                  <m:ctrlPr>
+                    <w:rPr>
+                      <w:rFonts w:ascii="Cambria Math" w:hAnsi="Cambria Math"/>
+                      <w:i/>
+                    </w:rPr>
+                  </m:ctrlPr>
+                </m:num>
+                <m:den>
+                  <m:r>
+                    <w:rPr>
+                      <w:rFonts w:ascii="Cambria Math" w:hAnsi="Cambria Math"/>
+                    </w:rPr>
+                    <m:t>π</m:t>
+                  </m:r>
+                </m:den>
+              </m:f>
+            </m:e>
+          </m:rad>
+          <m:sSup>
+            <m:sSupPr>
+              <m:ctrlPr>
+                <w:rPr>
+                  <w:rFonts w:ascii="Cambria Math" w:eastAsiaTheme="minorEastAsia" w:hAnsi="Cambria Math"/>
+                  <w:i/>
+                </w:rPr>
+              </m:ctrlPr>
+            </m:sSupPr>
+            <m:e>
+              <m:d>
+                <m:dPr>
+                  <m:ctrlPr>
+                    <w:rPr>
+                      <w:rFonts w:ascii="Cambria Math" w:eastAsiaTheme="minorEastAsia" w:hAnsi="Cambria Math"/>
+                      <w:i/>
+                    </w:rPr>
+                  </m:ctrlPr>
+                </m:dPr>
+                <m:e>
+                  <m:f>
+                    <m:fPr>
+                      <m:ctrlPr>
+                        <w:rPr>
+                          <w:rFonts w:ascii="Cambria Math" w:eastAsiaTheme="minorEastAsia" w:hAnsi="Cambria Math"/>
+                          <w:i/>
+                        </w:rPr>
+                      </m:ctrlPr>
+                    </m:fPr>
+                    <m:num>
+                      <m:r>
+                        <w:rPr>
+                          <w:rFonts w:ascii="Cambria Math" w:eastAsiaTheme="minorEastAsia" w:hAnsi="Cambria Math"/>
+                        </w:rPr>
+                        <m:t>E</m:t>
+                      </m:r>
+                      <m:ctrlPr>
+                        <w:rPr>
+                          <w:rFonts w:ascii="Cambria Math" w:hAnsi="Cambria Math"/>
+                          <w:i/>
+                        </w:rPr>
+                      </m:ctrlPr>
+                    </m:num>
+                    <m:den>
+                      <m:sSub>
+                        <m:sSubPr>
+                          <m:ctrlPr>
+                            <w:rPr>
+                              <w:rFonts w:ascii="Cambria Math" w:hAnsi="Cambria Math"/>
+                              <w:i/>
+                            </w:rPr>
+                          </m:ctrlPr>
+                        </m:sSubPr>
+                        <m:e>
+                          <m:r>
+                            <w:rPr>
+                              <w:rFonts w:ascii="Cambria Math" w:hAnsi="Cambria Math"/>
+                            </w:rPr>
+                            <m:t>k</m:t>
+                          </m:r>
+                        </m:e>
+                        <m:sub>
+                          <m:r>
+                            <w:rPr>
+                              <w:rFonts w:ascii="Cambria Math" w:hAnsi="Cambria Math"/>
+                            </w:rPr>
+                            <m:t>B</m:t>
+                          </m:r>
+                        </m:sub>
+                      </m:sSub>
+                      <m:r>
+                        <w:rPr>
+                          <w:rFonts w:ascii="Cambria Math" w:hAnsi="Cambria Math"/>
+                        </w:rPr>
+                        <m:t>T</m:t>
+                      </m:r>
+                    </m:den>
+                  </m:f>
+                </m:e>
+              </m:d>
+            </m:e>
+            <m:sup>
+              <m:f>
+                <m:fPr>
+                  <m:ctrlPr>
+                    <w:rPr>
+                      <w:rFonts w:ascii="Cambria Math" w:eastAsiaTheme="minorEastAsia" w:hAnsi="Cambria Math"/>
+                      <w:i/>
+                    </w:rPr>
+                  </m:ctrlPr>
+                </m:fPr>
+                <m:num>
+                  <m:r>
+                    <w:rPr>
+                      <w:rFonts w:ascii="Cambria Math" w:eastAsiaTheme="minorEastAsia" w:hAnsi="Cambria Math"/>
+                    </w:rPr>
+                    <m:t>1</m:t>
+                  </m:r>
+                </m:num>
+                <m:den>
+                  <m:r>
+                    <w:rPr>
+                      <w:rFonts w:ascii="Cambria Math" w:eastAsiaTheme="minorEastAsia" w:hAnsi="Cambria Math"/>
+                    </w:rPr>
+                    <m:t>2</m:t>
+                  </m:r>
+                </m:den>
+              </m:f>
+            </m:sup>
+          </m:sSup>
+          <m:func>
+            <m:funcPr>
+              <m:ctrlPr>
+                <w:rPr>
+                  <w:rFonts w:ascii="Cambria Math" w:hAnsi="Cambria Math"/>
+                  <w:i/>
+                </w:rPr>
+              </m:ctrlPr>
+            </m:funcPr>
+            <m:fName>
+              <m:r>
+                <m:rPr>
+                  <m:sty m:val="p"/>
+                </m:rPr>
+                <w:rPr>
+                  <w:rFonts w:ascii="Cambria Math" w:hAnsi="Cambria Math"/>
+                </w:rPr>
+                <m:t>exp</m:t>
+              </m:r>
+            </m:fName>
+            <m:e>
+              <m:d>
+                <m:dPr>
+                  <m:ctrlPr>
+                    <w:rPr>
+                      <w:rFonts w:ascii="Cambria Math" w:hAnsi="Cambria Math"/>
+                      <w:i/>
+                    </w:rPr>
+                  </m:ctrlPr>
+                </m:dPr>
+                <m:e>
+                  <m:r>
+                    <w:rPr>
+                      <w:rFonts w:ascii="Cambria Math" w:hAnsi="Cambria Math"/>
+                    </w:rPr>
+                    <m:t>-</m:t>
+                  </m:r>
+                  <m:f>
+                    <m:fPr>
+                      <m:ctrlPr>
+                        <w:rPr>
+                          <w:rFonts w:ascii="Cambria Math" w:eastAsiaTheme="minorEastAsia" w:hAnsi="Cambria Math"/>
+                          <w:i/>
+                        </w:rPr>
+                      </m:ctrlPr>
+                    </m:fPr>
+                    <m:num>
+                      <m:r>
+                        <w:rPr>
+                          <w:rFonts w:ascii="Cambria Math" w:eastAsiaTheme="minorEastAsia" w:hAnsi="Cambria Math"/>
+                        </w:rPr>
+                        <m:t>E</m:t>
+                      </m:r>
+                      <m:ctrlPr>
+                        <w:rPr>
+                          <w:rFonts w:ascii="Cambria Math" w:hAnsi="Cambria Math"/>
+                          <w:i/>
+                        </w:rPr>
+                      </m:ctrlPr>
+                    </m:num>
+                    <m:den>
+                      <m:sSub>
+                        <m:sSubPr>
+                          <m:ctrlPr>
+                            <w:rPr>
+                              <w:rFonts w:ascii="Cambria Math" w:hAnsi="Cambria Math"/>
+                              <w:i/>
+                            </w:rPr>
+                          </m:ctrlPr>
+                        </m:sSubPr>
+                        <m:e>
+                          <m:r>
+                            <w:rPr>
+                              <w:rFonts w:ascii="Cambria Math" w:hAnsi="Cambria Math"/>
+                            </w:rPr>
+                            <m:t>k</m:t>
+                          </m:r>
+                        </m:e>
+                        <m:sub>
+                          <m:r>
+                            <w:rPr>
+                              <w:rFonts w:ascii="Cambria Math" w:hAnsi="Cambria Math"/>
+                            </w:rPr>
+                            <m:t>B</m:t>
+                          </m:r>
+                        </m:sub>
+                      </m:sSub>
+                      <m:r>
+                        <w:rPr>
+                          <w:rFonts w:ascii="Cambria Math" w:hAnsi="Cambria Math"/>
+                        </w:rPr>
+                        <m:t>T</m:t>
+                      </m:r>
+                    </m:den>
+                  </m:f>
+                </m:e>
+              </m:d>
+            </m:e>
+          </m:func>
+        </m:oMath>
+      </m:oMathPara>
+    </w:p>
+    <w:p>
+      <w:proofErr w:type="gramStart"/>
+      <w:r>
+        <w:rPr>
+          <w:rFonts w:eastAsiaTheme="minorEastAsia"/>
+        </w:rPr>
+        <w:lastRenderedPageBreak/>
+        <w:t>which</w:t>
+      </w:r>
+      <w:proofErr w:type="gramEnd"/>
+      <w:r>
+        <w:rPr>
+          <w:rFonts w:eastAsiaTheme="minorEastAsia"/>
+        </w:rPr>
+        <w:t xml:space="preserve"> agr</w:t>
+      </w:r>
+      <w:bookmarkStart w:id="0" w:name="_GoBack"/>
+      <w:bookmarkEnd w:id="0"/>
+      <w:r>
+        <w:rPr>
+          <w:rFonts w:eastAsiaTheme="minorEastAsia"/>
+        </w:rPr>
+        <w:t xml:space="preserve">ees with the result here: </w:t>
+      </w:r>
+      <w:hyperlink r:id="rId4" w:history="1">
+        <w:r>
+          <w:rPr>
+            <w:rStyle w:val="Hyperlink"/>
+          </w:rPr>
+          <w:t>https://en.wikipedia.org/wiki/Maxwell%E2%80%93Boltzmann_distribution</w:t>
+        </w:r>
+      </w:hyperlink>
+    </w:p>
     <w:p>
       <w:pPr>
         <w:rPr>
@@ -2730,32 +4102,10 @@
           <w:rFonts w:eastAsiaTheme="minorEastAsia"/>
         </w:rPr>
       </w:pPr>
-    </w:p>
-    <w:p>
-      <w:pPr>
-        <w:rPr>
-          <w:rFonts w:eastAsiaTheme="minorEastAsia"/>
-        </w:rPr>
-      </w:pPr>
-    </w:p>
-    <w:p>
-      <w:pPr>
-        <w:rPr>
-          <w:rFonts w:eastAsiaTheme="minorEastAsia"/>
-        </w:rPr>
-      </w:pPr>
-    </w:p>
-    <w:p>
-      <w:pPr>
-        <w:rPr>
-          <w:rFonts w:eastAsiaTheme="minorEastAsia"/>
-        </w:rPr>
-      </w:pPr>
-      <w:r>
-        <w:rPr>
-          <w:rFonts w:eastAsiaTheme="minorEastAsia"/>
-        </w:rPr>
-        <w:lastRenderedPageBreak/>
+      <w:r>
+        <w:rPr>
+          <w:rFonts w:eastAsiaTheme="minorEastAsia"/>
+        </w:rPr>
         <w:t xml:space="preserve">Consider a harmonic oscillator with a frequency of </w:t>
       </w:r>
       <w:proofErr w:type="gramStart"/>
@@ -7061,6 +8411,18 @@
       <w:color w:val="808080"/>
     </w:rPr>
   </w:style>
+  <w:style w:type="character" w:styleId="Hyperlink">
+    <w:name w:val="Hyperlink"/>
+    <w:basedOn w:val="DefaultParagraphFont"/>
+    <w:uiPriority w:val="99"/>
+    <w:semiHidden/>
+    <w:unhideWhenUsed/>
+    <w:rsid w:val="00F13509"/>
+    <w:rPr>
+      <w:color w:val="0000FF"/>
+      <w:u w:val="single"/>
+    </w:rPr>
+  </w:style>
 </w:styles>
 </file>
 

</xml_diff>

<commit_message>
Revision and updates into the probabilities module
</commit_message>
<xml_diff>
--- a/src/libra_py/probabilities_theory.docx
+++ b/src/libra_py/probabilities_theory.docx
@@ -1204,21 +1204,7 @@
         <w:rPr>
           <w:rFonts w:eastAsiaTheme="minorEastAsia"/>
         </w:rPr>
-        <w:t xml:space="preserve"> </w:t>
-      </w:r>
-      <w:proofErr w:type="gramStart"/>
-      <w:r>
-        <w:rPr>
-          <w:rFonts w:eastAsiaTheme="minorEastAsia"/>
-        </w:rPr>
-        <w:t>is given</w:t>
-      </w:r>
-      <w:proofErr w:type="gramEnd"/>
-      <w:r>
-        <w:rPr>
-          <w:rFonts w:eastAsiaTheme="minorEastAsia"/>
-        </w:rPr>
-        <w:t xml:space="preserve"> by</w:t>
+        <w:t xml:space="preserve"> is given by</w:t>
       </w:r>
       <w:r>
         <w:rPr>
@@ -2974,13 +2960,7 @@
                 <w:rPr>
                   <w:rFonts w:ascii="Cambria Math" w:eastAsiaTheme="minorEastAsia" w:hAnsi="Cambria Math"/>
                 </w:rPr>
-                <m:t>-</m:t>
-              </m:r>
-              <m:r>
-                <w:rPr>
-                  <w:rFonts w:ascii="Cambria Math" w:eastAsiaTheme="minorEastAsia" w:hAnsi="Cambria Math"/>
-                </w:rPr>
-                <m:t>1/2</m:t>
+                <m:t>-1/2</m:t>
               </m:r>
             </m:sup>
           </m:sSup>
@@ -4063,15 +4043,7 @@
         <w:rPr>
           <w:rFonts w:eastAsiaTheme="minorEastAsia"/>
         </w:rPr>
-        <w:t xml:space="preserve"> agr</w:t>
-      </w:r>
-      <w:bookmarkStart w:id="0" w:name="_GoBack"/>
-      <w:bookmarkEnd w:id="0"/>
-      <w:r>
-        <w:rPr>
-          <w:rFonts w:eastAsiaTheme="minorEastAsia"/>
-        </w:rPr>
-        <w:t xml:space="preserve">ees with the result here: </w:t>
+        <w:t xml:space="preserve"> agrees with the result here: </w:t>
       </w:r>
       <w:hyperlink r:id="rId4" w:history="1">
         <w:r>
@@ -4081,6 +4053,1823 @@
           <w:t>https://en.wikipedia.org/wiki/Maxwell%E2%80%93Boltzmann_distribution</w:t>
         </w:r>
       </w:hyperlink>
+    </w:p>
+    <w:p>
+      <w:pPr>
+        <w:rPr>
+          <w:rFonts w:eastAsiaTheme="minorEastAsia"/>
+        </w:rPr>
+      </w:pPr>
+    </w:p>
+    <w:p>
+      <w:pPr>
+        <w:rPr>
+          <w:rFonts w:eastAsiaTheme="minorEastAsia"/>
+        </w:rPr>
+      </w:pPr>
+      <w:r>
+        <w:rPr>
+          <w:rFonts w:eastAsiaTheme="minorEastAsia"/>
+        </w:rPr>
+        <w:t xml:space="preserve">Also, </w:t>
+      </w:r>
+      <w:proofErr w:type="gramStart"/>
+      <w:r>
+        <w:rPr>
+          <w:rFonts w:eastAsiaTheme="minorEastAsia"/>
+        </w:rPr>
+        <w:t>lets</w:t>
+      </w:r>
+      <w:proofErr w:type="gramEnd"/>
+      <w:r>
+        <w:rPr>
+          <w:rFonts w:eastAsiaTheme="minorEastAsia"/>
+        </w:rPr>
+        <w:t xml:space="preserve"> compute the PDF in terms of energy:</w:t>
+      </w:r>
+    </w:p>
+    <w:p>
+      <w:pPr>
+        <w:rPr>
+          <w:rFonts w:eastAsiaTheme="minorEastAsia"/>
+        </w:rPr>
+      </w:pPr>
+      <m:oMathPara>
+        <m:oMath>
+          <m:r>
+            <w:rPr>
+              <w:rFonts w:ascii="Cambria Math" w:eastAsiaTheme="minorEastAsia" w:hAnsi="Cambria Math"/>
+            </w:rPr>
+            <m:t>E=</m:t>
+          </m:r>
+          <m:f>
+            <m:fPr>
+              <m:ctrlPr>
+                <w:rPr>
+                  <w:rFonts w:ascii="Cambria Math" w:eastAsiaTheme="minorEastAsia" w:hAnsi="Cambria Math"/>
+                  <w:i/>
+                </w:rPr>
+              </m:ctrlPr>
+            </m:fPr>
+            <m:num>
+              <m:r>
+                <w:rPr>
+                  <w:rFonts w:ascii="Cambria Math" w:eastAsiaTheme="minorEastAsia" w:hAnsi="Cambria Math"/>
+                </w:rPr>
+                <m:t>m</m:t>
+              </m:r>
+              <m:sSup>
+                <m:sSupPr>
+                  <m:ctrlPr>
+                    <w:rPr>
+                      <w:rFonts w:ascii="Cambria Math" w:eastAsiaTheme="minorEastAsia" w:hAnsi="Cambria Math"/>
+                      <w:i/>
+                    </w:rPr>
+                  </m:ctrlPr>
+                </m:sSupPr>
+                <m:e>
+                  <m:r>
+                    <w:rPr>
+                      <w:rFonts w:ascii="Cambria Math" w:eastAsiaTheme="minorEastAsia" w:hAnsi="Cambria Math"/>
+                    </w:rPr>
+                    <m:t>v</m:t>
+                  </m:r>
+                </m:e>
+                <m:sup>
+                  <m:r>
+                    <w:rPr>
+                      <w:rFonts w:ascii="Cambria Math" w:eastAsiaTheme="minorEastAsia" w:hAnsi="Cambria Math"/>
+                    </w:rPr>
+                    <m:t>2</m:t>
+                  </m:r>
+                </m:sup>
+              </m:sSup>
+            </m:num>
+            <m:den>
+              <m:r>
+                <w:rPr>
+                  <w:rFonts w:ascii="Cambria Math" w:eastAsiaTheme="minorEastAsia" w:hAnsi="Cambria Math"/>
+                </w:rPr>
+                <m:t>2</m:t>
+              </m:r>
+            </m:den>
+          </m:f>
+          <m:r>
+            <w:rPr>
+              <w:rFonts w:ascii="Cambria Math" w:eastAsiaTheme="minorEastAsia" w:hAnsi="Cambria Math"/>
+            </w:rPr>
+            <m:t>=&gt;dE=mvdv, dv=</m:t>
+          </m:r>
+          <m:f>
+            <m:fPr>
+              <m:ctrlPr>
+                <w:rPr>
+                  <w:rFonts w:ascii="Cambria Math" w:eastAsiaTheme="minorEastAsia" w:hAnsi="Cambria Math"/>
+                  <w:i/>
+                </w:rPr>
+              </m:ctrlPr>
+            </m:fPr>
+            <m:num>
+              <m:r>
+                <w:rPr>
+                  <w:rFonts w:ascii="Cambria Math" w:eastAsiaTheme="minorEastAsia" w:hAnsi="Cambria Math"/>
+                </w:rPr>
+                <m:t>dE</m:t>
+              </m:r>
+            </m:num>
+            <m:den>
+              <m:r>
+                <w:rPr>
+                  <w:rFonts w:ascii="Cambria Math" w:eastAsiaTheme="minorEastAsia" w:hAnsi="Cambria Math"/>
+                </w:rPr>
+                <m:t>mv</m:t>
+              </m:r>
+            </m:den>
+          </m:f>
+        </m:oMath>
+      </m:oMathPara>
+    </w:p>
+    <w:p>
+      <w:pPr>
+        <w:rPr>
+          <w:rFonts w:eastAsiaTheme="minorEastAsia"/>
+        </w:rPr>
+      </w:pPr>
+      <w:r>
+        <w:rPr>
+          <w:rFonts w:eastAsiaTheme="minorEastAsia"/>
+        </w:rPr>
+        <w:t>So:</w:t>
+      </w:r>
+    </w:p>
+    <w:p>
+      <w:pPr>
+        <w:rPr>
+          <w:rFonts w:eastAsiaTheme="minorEastAsia"/>
+        </w:rPr>
+      </w:pPr>
+      <m:oMath>
+        <m:r>
+          <w:rPr>
+            <w:rFonts w:ascii="Cambria Math" w:hAnsi="Cambria Math"/>
+          </w:rPr>
+          <m:t>F</m:t>
+        </m:r>
+        <m:d>
+          <m:dPr>
+            <m:ctrlPr>
+              <w:rPr>
+                <w:rFonts w:ascii="Cambria Math" w:hAnsi="Cambria Math"/>
+                <w:i/>
+              </w:rPr>
+            </m:ctrlPr>
+          </m:dPr>
+          <m:e>
+            <m:r>
+              <w:rPr>
+                <w:rFonts w:ascii="Cambria Math" w:hAnsi="Cambria Math"/>
+              </w:rPr>
+              <m:t>v</m:t>
+            </m:r>
+          </m:e>
+        </m:d>
+        <m:r>
+          <w:rPr>
+            <w:rFonts w:ascii="Cambria Math" w:hAnsi="Cambria Math"/>
+          </w:rPr>
+          <m:t>dv=</m:t>
+        </m:r>
+        <m:rad>
+          <m:radPr>
+            <m:degHide m:val="1"/>
+            <m:ctrlPr>
+              <w:rPr>
+                <w:rFonts w:ascii="Cambria Math" w:eastAsiaTheme="minorEastAsia" w:hAnsi="Cambria Math"/>
+                <w:i/>
+              </w:rPr>
+            </m:ctrlPr>
+          </m:radPr>
+          <m:deg/>
+          <m:e>
+            <m:f>
+              <m:fPr>
+                <m:ctrlPr>
+                  <w:rPr>
+                    <w:rFonts w:ascii="Cambria Math" w:eastAsiaTheme="minorEastAsia" w:hAnsi="Cambria Math"/>
+                    <w:i/>
+                  </w:rPr>
+                </m:ctrlPr>
+              </m:fPr>
+              <m:num>
+                <m:r>
+                  <w:rPr>
+                    <w:rFonts w:ascii="Cambria Math" w:eastAsiaTheme="minorEastAsia" w:hAnsi="Cambria Math"/>
+                  </w:rPr>
+                  <m:t>2</m:t>
+                </m:r>
+                <m:ctrlPr>
+                  <w:rPr>
+                    <w:rFonts w:ascii="Cambria Math" w:hAnsi="Cambria Math"/>
+                    <w:i/>
+                  </w:rPr>
+                </m:ctrlPr>
+              </m:num>
+              <m:den>
+                <m:r>
+                  <w:rPr>
+                    <w:rFonts w:ascii="Cambria Math" w:hAnsi="Cambria Math"/>
+                  </w:rPr>
+                  <m:t>π</m:t>
+                </m:r>
+              </m:den>
+            </m:f>
+          </m:e>
+        </m:rad>
+        <m:sSup>
+          <m:sSupPr>
+            <m:ctrlPr>
+              <w:rPr>
+                <w:rFonts w:ascii="Cambria Math" w:eastAsiaTheme="minorEastAsia" w:hAnsi="Cambria Math"/>
+                <w:i/>
+              </w:rPr>
+            </m:ctrlPr>
+          </m:sSupPr>
+          <m:e>
+            <m:r>
+              <w:rPr>
+                <w:rFonts w:ascii="Cambria Math" w:eastAsiaTheme="minorEastAsia" w:hAnsi="Cambria Math"/>
+              </w:rPr>
+              <m:t>a</m:t>
+            </m:r>
+          </m:e>
+          <m:sup>
+            <m:r>
+              <w:rPr>
+                <w:rFonts w:ascii="Cambria Math" w:eastAsiaTheme="minorEastAsia" w:hAnsi="Cambria Math"/>
+              </w:rPr>
+              <m:t>-3</m:t>
+            </m:r>
+          </m:sup>
+        </m:sSup>
+        <m:sSup>
+          <m:sSupPr>
+            <m:ctrlPr>
+              <w:rPr>
+                <w:rFonts w:ascii="Cambria Math" w:hAnsi="Cambria Math"/>
+                <w:i/>
+              </w:rPr>
+            </m:ctrlPr>
+          </m:sSupPr>
+          <m:e>
+            <m:r>
+              <w:rPr>
+                <w:rFonts w:ascii="Cambria Math" w:hAnsi="Cambria Math"/>
+              </w:rPr>
+              <m:t>v</m:t>
+            </m:r>
+          </m:e>
+          <m:sup>
+            <m:r>
+              <w:rPr>
+                <w:rFonts w:ascii="Cambria Math" w:hAnsi="Cambria Math"/>
+              </w:rPr>
+              <m:t>2</m:t>
+            </m:r>
+          </m:sup>
+        </m:sSup>
+        <m:func>
+          <m:funcPr>
+            <m:ctrlPr>
+              <w:rPr>
+                <w:rFonts w:ascii="Cambria Math" w:hAnsi="Cambria Math"/>
+                <w:i/>
+              </w:rPr>
+            </m:ctrlPr>
+          </m:funcPr>
+          <m:fName>
+            <m:r>
+              <m:rPr>
+                <m:sty m:val="p"/>
+              </m:rPr>
+              <w:rPr>
+                <w:rFonts w:ascii="Cambria Math" w:hAnsi="Cambria Math"/>
+              </w:rPr>
+              <m:t>exp</m:t>
+            </m:r>
+          </m:fName>
+          <m:e>
+            <m:d>
+              <m:dPr>
+                <m:ctrlPr>
+                  <w:rPr>
+                    <w:rFonts w:ascii="Cambria Math" w:hAnsi="Cambria Math"/>
+                    <w:i/>
+                  </w:rPr>
+                </m:ctrlPr>
+              </m:dPr>
+              <m:e>
+                <m:r>
+                  <w:rPr>
+                    <w:rFonts w:ascii="Cambria Math" w:hAnsi="Cambria Math"/>
+                  </w:rPr>
+                  <m:t>-</m:t>
+                </m:r>
+                <m:f>
+                  <m:fPr>
+                    <m:ctrlPr>
+                      <w:rPr>
+                        <w:rFonts w:ascii="Cambria Math" w:hAnsi="Cambria Math"/>
+                        <w:i/>
+                      </w:rPr>
+                    </m:ctrlPr>
+                  </m:fPr>
+                  <m:num>
+                    <m:sSup>
+                      <m:sSupPr>
+                        <m:ctrlPr>
+                          <w:rPr>
+                            <w:rFonts w:ascii="Cambria Math" w:hAnsi="Cambria Math"/>
+                            <w:i/>
+                          </w:rPr>
+                        </m:ctrlPr>
+                      </m:sSupPr>
+                      <m:e>
+                        <m:r>
+                          <w:rPr>
+                            <w:rFonts w:ascii="Cambria Math" w:hAnsi="Cambria Math"/>
+                          </w:rPr>
+                          <m:t>v</m:t>
+                        </m:r>
+                      </m:e>
+                      <m:sup>
+                        <m:r>
+                          <w:rPr>
+                            <w:rFonts w:ascii="Cambria Math" w:hAnsi="Cambria Math"/>
+                          </w:rPr>
+                          <m:t>2</m:t>
+                        </m:r>
+                      </m:sup>
+                    </m:sSup>
+                  </m:num>
+                  <m:den>
+                    <m:r>
+                      <w:rPr>
+                        <w:rFonts w:ascii="Cambria Math" w:hAnsi="Cambria Math"/>
+                      </w:rPr>
+                      <m:t>2</m:t>
+                    </m:r>
+                    <m:sSup>
+                      <m:sSupPr>
+                        <m:ctrlPr>
+                          <w:rPr>
+                            <w:rFonts w:ascii="Cambria Math" w:hAnsi="Cambria Math"/>
+                            <w:i/>
+                          </w:rPr>
+                        </m:ctrlPr>
+                      </m:sSupPr>
+                      <m:e>
+                        <m:r>
+                          <w:rPr>
+                            <w:rFonts w:ascii="Cambria Math" w:hAnsi="Cambria Math"/>
+                          </w:rPr>
+                          <m:t>a</m:t>
+                        </m:r>
+                      </m:e>
+                      <m:sup>
+                        <m:r>
+                          <w:rPr>
+                            <w:rFonts w:ascii="Cambria Math" w:hAnsi="Cambria Math"/>
+                          </w:rPr>
+                          <m:t>2</m:t>
+                        </m:r>
+                      </m:sup>
+                    </m:sSup>
+                  </m:den>
+                </m:f>
+              </m:e>
+            </m:d>
+          </m:e>
+        </m:func>
+        <m:r>
+          <w:rPr>
+            <w:rFonts w:ascii="Cambria Math" w:hAnsi="Cambria Math"/>
+          </w:rPr>
+          <m:t>dv</m:t>
+        </m:r>
+        <m:r>
+          <w:rPr>
+            <w:rFonts w:ascii="Cambria Math" w:eastAsiaTheme="minorEastAsia" w:hAnsi="Cambria Math"/>
+          </w:rPr>
+          <m:t>=</m:t>
+        </m:r>
+        <m:rad>
+          <m:radPr>
+            <m:degHide m:val="1"/>
+            <m:ctrlPr>
+              <w:rPr>
+                <w:rFonts w:ascii="Cambria Math" w:eastAsiaTheme="minorEastAsia" w:hAnsi="Cambria Math"/>
+                <w:i/>
+              </w:rPr>
+            </m:ctrlPr>
+          </m:radPr>
+          <m:deg/>
+          <m:e>
+            <m:f>
+              <m:fPr>
+                <m:ctrlPr>
+                  <w:rPr>
+                    <w:rFonts w:ascii="Cambria Math" w:eastAsiaTheme="minorEastAsia" w:hAnsi="Cambria Math"/>
+                    <w:i/>
+                  </w:rPr>
+                </m:ctrlPr>
+              </m:fPr>
+              <m:num>
+                <m:r>
+                  <w:rPr>
+                    <w:rFonts w:ascii="Cambria Math" w:eastAsiaTheme="minorEastAsia" w:hAnsi="Cambria Math"/>
+                  </w:rPr>
+                  <m:t>2</m:t>
+                </m:r>
+                <m:ctrlPr>
+                  <w:rPr>
+                    <w:rFonts w:ascii="Cambria Math" w:hAnsi="Cambria Math"/>
+                    <w:i/>
+                  </w:rPr>
+                </m:ctrlPr>
+              </m:num>
+              <m:den>
+                <m:r>
+                  <w:rPr>
+                    <w:rFonts w:ascii="Cambria Math" w:hAnsi="Cambria Math"/>
+                  </w:rPr>
+                  <m:t>π</m:t>
+                </m:r>
+              </m:den>
+            </m:f>
+          </m:e>
+        </m:rad>
+        <m:sSup>
+          <m:sSupPr>
+            <m:ctrlPr>
+              <w:rPr>
+                <w:rFonts w:ascii="Cambria Math" w:eastAsiaTheme="minorEastAsia" w:hAnsi="Cambria Math"/>
+                <w:i/>
+              </w:rPr>
+            </m:ctrlPr>
+          </m:sSupPr>
+          <m:e>
+            <m:d>
+              <m:dPr>
+                <m:ctrlPr>
+                  <w:rPr>
+                    <w:rFonts w:ascii="Cambria Math" w:eastAsiaTheme="minorEastAsia" w:hAnsi="Cambria Math"/>
+                    <w:i/>
+                  </w:rPr>
+                </m:ctrlPr>
+              </m:dPr>
+              <m:e>
+                <m:f>
+                  <m:fPr>
+                    <m:ctrlPr>
+                      <w:rPr>
+                        <w:rFonts w:ascii="Cambria Math" w:eastAsiaTheme="minorEastAsia" w:hAnsi="Cambria Math"/>
+                        <w:i/>
+                      </w:rPr>
+                    </m:ctrlPr>
+                  </m:fPr>
+                  <m:num>
+                    <m:r>
+                      <w:rPr>
+                        <w:rFonts w:ascii="Cambria Math" w:eastAsiaTheme="minorEastAsia" w:hAnsi="Cambria Math"/>
+                      </w:rPr>
+                      <m:t>m</m:t>
+                    </m:r>
+                  </m:num>
+                  <m:den>
+                    <m:sSub>
+                      <m:sSubPr>
+                        <m:ctrlPr>
+                          <w:rPr>
+                            <w:rFonts w:ascii="Cambria Math" w:eastAsiaTheme="minorEastAsia" w:hAnsi="Cambria Math"/>
+                            <w:i/>
+                          </w:rPr>
+                        </m:ctrlPr>
+                      </m:sSubPr>
+                      <m:e>
+                        <m:r>
+                          <w:rPr>
+                            <w:rFonts w:ascii="Cambria Math" w:eastAsiaTheme="minorEastAsia" w:hAnsi="Cambria Math"/>
+                          </w:rPr>
+                          <m:t>k</m:t>
+                        </m:r>
+                      </m:e>
+                      <m:sub>
+                        <m:r>
+                          <w:rPr>
+                            <w:rFonts w:ascii="Cambria Math" w:eastAsiaTheme="minorEastAsia" w:hAnsi="Cambria Math"/>
+                          </w:rPr>
+                          <m:t>b</m:t>
+                        </m:r>
+                      </m:sub>
+                    </m:sSub>
+                    <m:r>
+                      <w:rPr>
+                        <w:rFonts w:ascii="Cambria Math" w:eastAsiaTheme="minorEastAsia" w:hAnsi="Cambria Math"/>
+                      </w:rPr>
+                      <m:t>T</m:t>
+                    </m:r>
+                  </m:den>
+                </m:f>
+              </m:e>
+            </m:d>
+          </m:e>
+          <m:sup>
+            <m:r>
+              <w:rPr>
+                <w:rFonts w:ascii="Cambria Math" w:eastAsiaTheme="minorEastAsia" w:hAnsi="Cambria Math"/>
+              </w:rPr>
+              <m:t>3/2</m:t>
+            </m:r>
+          </m:sup>
+        </m:sSup>
+        <m:f>
+          <m:fPr>
+            <m:ctrlPr>
+              <w:rPr>
+                <w:rFonts w:ascii="Cambria Math" w:eastAsiaTheme="minorEastAsia" w:hAnsi="Cambria Math"/>
+                <w:i/>
+              </w:rPr>
+            </m:ctrlPr>
+          </m:fPr>
+          <m:num>
+            <m:r>
+              <w:rPr>
+                <w:rFonts w:ascii="Cambria Math" w:eastAsiaTheme="minorEastAsia" w:hAnsi="Cambria Math"/>
+              </w:rPr>
+              <m:t>2E</m:t>
+            </m:r>
+          </m:num>
+          <m:den>
+            <m:r>
+              <w:rPr>
+                <w:rFonts w:ascii="Cambria Math" w:eastAsiaTheme="minorEastAsia" w:hAnsi="Cambria Math"/>
+              </w:rPr>
+              <m:t>m</m:t>
+            </m:r>
+          </m:den>
+        </m:f>
+        <m:func>
+          <m:funcPr>
+            <m:ctrlPr>
+              <w:rPr>
+                <w:rFonts w:ascii="Cambria Math" w:hAnsi="Cambria Math"/>
+                <w:i/>
+              </w:rPr>
+            </m:ctrlPr>
+          </m:funcPr>
+          <m:fName>
+            <m:r>
+              <m:rPr>
+                <m:sty m:val="p"/>
+              </m:rPr>
+              <w:rPr>
+                <w:rFonts w:ascii="Cambria Math" w:hAnsi="Cambria Math"/>
+              </w:rPr>
+              <m:t>exp</m:t>
+            </m:r>
+          </m:fName>
+          <m:e>
+            <m:d>
+              <m:dPr>
+                <m:ctrlPr>
+                  <w:rPr>
+                    <w:rFonts w:ascii="Cambria Math" w:hAnsi="Cambria Math"/>
+                    <w:i/>
+                  </w:rPr>
+                </m:ctrlPr>
+              </m:dPr>
+              <m:e>
+                <m:r>
+                  <w:rPr>
+                    <w:rFonts w:ascii="Cambria Math" w:hAnsi="Cambria Math"/>
+                  </w:rPr>
+                  <m:t>-</m:t>
+                </m:r>
+                <m:f>
+                  <m:fPr>
+                    <m:ctrlPr>
+                      <w:rPr>
+                        <w:rFonts w:ascii="Cambria Math" w:hAnsi="Cambria Math"/>
+                        <w:i/>
+                      </w:rPr>
+                    </m:ctrlPr>
+                  </m:fPr>
+                  <m:num>
+                    <m:r>
+                      <w:rPr>
+                        <w:rFonts w:ascii="Cambria Math" w:hAnsi="Cambria Math"/>
+                      </w:rPr>
+                      <m:t>2E</m:t>
+                    </m:r>
+                  </m:num>
+                  <m:den>
+                    <m:r>
+                      <w:rPr>
+                        <w:rFonts w:ascii="Cambria Math" w:hAnsi="Cambria Math"/>
+                      </w:rPr>
+                      <m:t>2</m:t>
+                    </m:r>
+                    <m:sSup>
+                      <m:sSupPr>
+                        <m:ctrlPr>
+                          <w:rPr>
+                            <w:rFonts w:ascii="Cambria Math" w:hAnsi="Cambria Math"/>
+                            <w:i/>
+                          </w:rPr>
+                        </m:ctrlPr>
+                      </m:sSupPr>
+                      <m:e>
+                        <m:r>
+                          <w:rPr>
+                            <w:rFonts w:ascii="Cambria Math" w:hAnsi="Cambria Math"/>
+                          </w:rPr>
+                          <m:t>a</m:t>
+                        </m:r>
+                      </m:e>
+                      <m:sup>
+                        <m:r>
+                          <w:rPr>
+                            <w:rFonts w:ascii="Cambria Math" w:hAnsi="Cambria Math"/>
+                          </w:rPr>
+                          <m:t>2</m:t>
+                        </m:r>
+                      </m:sup>
+                    </m:sSup>
+                    <m:r>
+                      <w:rPr>
+                        <w:rFonts w:ascii="Cambria Math" w:hAnsi="Cambria Math"/>
+                      </w:rPr>
+                      <m:t>m</m:t>
+                    </m:r>
+                  </m:den>
+                </m:f>
+              </m:e>
+            </m:d>
+          </m:e>
+        </m:func>
+        <m:f>
+          <m:fPr>
+            <m:ctrlPr>
+              <w:rPr>
+                <w:rFonts w:ascii="Cambria Math" w:hAnsi="Cambria Math"/>
+                <w:i/>
+              </w:rPr>
+            </m:ctrlPr>
+          </m:fPr>
+          <m:num>
+            <m:r>
+              <w:rPr>
+                <w:rFonts w:ascii="Cambria Math" w:hAnsi="Cambria Math"/>
+              </w:rPr>
+              <m:t>dE</m:t>
+            </m:r>
+          </m:num>
+          <m:den>
+            <m:r>
+              <w:rPr>
+                <w:rFonts w:ascii="Cambria Math" w:hAnsi="Cambria Math"/>
+              </w:rPr>
+              <m:t>mv</m:t>
+            </m:r>
+          </m:den>
+        </m:f>
+        <m:r>
+          <w:rPr>
+            <w:rFonts w:ascii="Cambria Math" w:hAnsi="Cambria Math"/>
+          </w:rPr>
+          <m:t>=</m:t>
+        </m:r>
+        <m:rad>
+          <m:radPr>
+            <m:degHide m:val="1"/>
+            <m:ctrlPr>
+              <w:rPr>
+                <w:rFonts w:ascii="Cambria Math" w:eastAsiaTheme="minorEastAsia" w:hAnsi="Cambria Math"/>
+                <w:i/>
+              </w:rPr>
+            </m:ctrlPr>
+          </m:radPr>
+          <m:deg/>
+          <m:e>
+            <m:f>
+              <m:fPr>
+                <m:ctrlPr>
+                  <w:rPr>
+                    <w:rFonts w:ascii="Cambria Math" w:eastAsiaTheme="minorEastAsia" w:hAnsi="Cambria Math"/>
+                    <w:i/>
+                  </w:rPr>
+                </m:ctrlPr>
+              </m:fPr>
+              <m:num>
+                <m:r>
+                  <w:rPr>
+                    <w:rFonts w:ascii="Cambria Math" w:eastAsiaTheme="minorEastAsia" w:hAnsi="Cambria Math"/>
+                  </w:rPr>
+                  <m:t>2</m:t>
+                </m:r>
+                <m:ctrlPr>
+                  <w:rPr>
+                    <w:rFonts w:ascii="Cambria Math" w:hAnsi="Cambria Math"/>
+                    <w:i/>
+                  </w:rPr>
+                </m:ctrlPr>
+              </m:num>
+              <m:den>
+                <m:r>
+                  <w:rPr>
+                    <w:rFonts w:ascii="Cambria Math" w:hAnsi="Cambria Math"/>
+                  </w:rPr>
+                  <m:t>π</m:t>
+                </m:r>
+              </m:den>
+            </m:f>
+          </m:e>
+        </m:rad>
+        <m:sSup>
+          <m:sSupPr>
+            <m:ctrlPr>
+              <w:rPr>
+                <w:rFonts w:ascii="Cambria Math" w:eastAsiaTheme="minorEastAsia" w:hAnsi="Cambria Math"/>
+                <w:i/>
+              </w:rPr>
+            </m:ctrlPr>
+          </m:sSupPr>
+          <m:e>
+            <m:d>
+              <m:dPr>
+                <m:ctrlPr>
+                  <w:rPr>
+                    <w:rFonts w:ascii="Cambria Math" w:eastAsiaTheme="minorEastAsia" w:hAnsi="Cambria Math"/>
+                    <w:i/>
+                  </w:rPr>
+                </m:ctrlPr>
+              </m:dPr>
+              <m:e>
+                <m:f>
+                  <m:fPr>
+                    <m:ctrlPr>
+                      <w:rPr>
+                        <w:rFonts w:ascii="Cambria Math" w:eastAsiaTheme="minorEastAsia" w:hAnsi="Cambria Math"/>
+                        <w:i/>
+                      </w:rPr>
+                    </m:ctrlPr>
+                  </m:fPr>
+                  <m:num>
+                    <m:r>
+                      <w:rPr>
+                        <w:rFonts w:ascii="Cambria Math" w:eastAsiaTheme="minorEastAsia" w:hAnsi="Cambria Math"/>
+                      </w:rPr>
+                      <m:t>m</m:t>
+                    </m:r>
+                  </m:num>
+                  <m:den>
+                    <m:sSub>
+                      <m:sSubPr>
+                        <m:ctrlPr>
+                          <w:rPr>
+                            <w:rFonts w:ascii="Cambria Math" w:eastAsiaTheme="minorEastAsia" w:hAnsi="Cambria Math"/>
+                            <w:i/>
+                          </w:rPr>
+                        </m:ctrlPr>
+                      </m:sSubPr>
+                      <m:e>
+                        <m:r>
+                          <w:rPr>
+                            <w:rFonts w:ascii="Cambria Math" w:eastAsiaTheme="minorEastAsia" w:hAnsi="Cambria Math"/>
+                          </w:rPr>
+                          <m:t>k</m:t>
+                        </m:r>
+                      </m:e>
+                      <m:sub>
+                        <m:r>
+                          <w:rPr>
+                            <w:rFonts w:ascii="Cambria Math" w:eastAsiaTheme="minorEastAsia" w:hAnsi="Cambria Math"/>
+                          </w:rPr>
+                          <m:t>b</m:t>
+                        </m:r>
+                      </m:sub>
+                    </m:sSub>
+                    <m:r>
+                      <w:rPr>
+                        <w:rFonts w:ascii="Cambria Math" w:eastAsiaTheme="minorEastAsia" w:hAnsi="Cambria Math"/>
+                      </w:rPr>
+                      <m:t>T</m:t>
+                    </m:r>
+                  </m:den>
+                </m:f>
+              </m:e>
+            </m:d>
+          </m:e>
+          <m:sup>
+            <m:r>
+              <w:rPr>
+                <w:rFonts w:ascii="Cambria Math" w:eastAsiaTheme="minorEastAsia" w:hAnsi="Cambria Math"/>
+              </w:rPr>
+              <m:t>3/2</m:t>
+            </m:r>
+          </m:sup>
+        </m:sSup>
+        <m:f>
+          <m:fPr>
+            <m:ctrlPr>
+              <w:rPr>
+                <w:rFonts w:ascii="Cambria Math" w:eastAsiaTheme="minorEastAsia" w:hAnsi="Cambria Math"/>
+                <w:i/>
+              </w:rPr>
+            </m:ctrlPr>
+          </m:fPr>
+          <m:num>
+            <m:r>
+              <w:rPr>
+                <w:rFonts w:ascii="Cambria Math" w:eastAsiaTheme="minorEastAsia" w:hAnsi="Cambria Math"/>
+              </w:rPr>
+              <m:t>2E</m:t>
+            </m:r>
+          </m:num>
+          <m:den>
+            <m:r>
+              <w:rPr>
+                <w:rFonts w:ascii="Cambria Math" w:eastAsiaTheme="minorEastAsia" w:hAnsi="Cambria Math"/>
+              </w:rPr>
+              <m:t>m</m:t>
+            </m:r>
+          </m:den>
+        </m:f>
+        <m:func>
+          <m:funcPr>
+            <m:ctrlPr>
+              <w:rPr>
+                <w:rFonts w:ascii="Cambria Math" w:hAnsi="Cambria Math"/>
+                <w:i/>
+              </w:rPr>
+            </m:ctrlPr>
+          </m:funcPr>
+          <m:fName>
+            <m:r>
+              <m:rPr>
+                <m:sty m:val="p"/>
+              </m:rPr>
+              <w:rPr>
+                <w:rFonts w:ascii="Cambria Math" w:hAnsi="Cambria Math"/>
+              </w:rPr>
+              <m:t>exp</m:t>
+            </m:r>
+          </m:fName>
+          <m:e>
+            <m:d>
+              <m:dPr>
+                <m:ctrlPr>
+                  <w:rPr>
+                    <w:rFonts w:ascii="Cambria Math" w:hAnsi="Cambria Math"/>
+                    <w:i/>
+                  </w:rPr>
+                </m:ctrlPr>
+              </m:dPr>
+              <m:e>
+                <m:r>
+                  <w:rPr>
+                    <w:rFonts w:ascii="Cambria Math" w:hAnsi="Cambria Math"/>
+                  </w:rPr>
+                  <m:t>-</m:t>
+                </m:r>
+                <m:f>
+                  <m:fPr>
+                    <m:ctrlPr>
+                      <w:rPr>
+                        <w:rFonts w:ascii="Cambria Math" w:hAnsi="Cambria Math"/>
+                        <w:i/>
+                      </w:rPr>
+                    </m:ctrlPr>
+                  </m:fPr>
+                  <m:num>
+                    <m:r>
+                      <w:rPr>
+                        <w:rFonts w:ascii="Cambria Math" w:hAnsi="Cambria Math"/>
+                      </w:rPr>
+                      <m:t>E</m:t>
+                    </m:r>
+                  </m:num>
+                  <m:den>
+                    <m:sSub>
+                      <m:sSubPr>
+                        <m:ctrlPr>
+                          <w:rPr>
+                            <w:rFonts w:ascii="Cambria Math" w:hAnsi="Cambria Math"/>
+                            <w:i/>
+                          </w:rPr>
+                        </m:ctrlPr>
+                      </m:sSubPr>
+                      <m:e>
+                        <m:r>
+                          <w:rPr>
+                            <w:rFonts w:ascii="Cambria Math" w:hAnsi="Cambria Math"/>
+                          </w:rPr>
+                          <m:t>k</m:t>
+                        </m:r>
+                      </m:e>
+                      <m:sub>
+                        <m:r>
+                          <w:rPr>
+                            <w:rFonts w:ascii="Cambria Math" w:hAnsi="Cambria Math"/>
+                          </w:rPr>
+                          <m:t>b</m:t>
+                        </m:r>
+                      </m:sub>
+                    </m:sSub>
+                    <m:r>
+                      <w:rPr>
+                        <w:rFonts w:ascii="Cambria Math" w:hAnsi="Cambria Math"/>
+                      </w:rPr>
+                      <m:t>T</m:t>
+                    </m:r>
+                  </m:den>
+                </m:f>
+              </m:e>
+            </m:d>
+          </m:e>
+        </m:func>
+        <m:f>
+          <m:fPr>
+            <m:ctrlPr>
+              <w:rPr>
+                <w:rFonts w:ascii="Cambria Math" w:hAnsi="Cambria Math"/>
+                <w:i/>
+              </w:rPr>
+            </m:ctrlPr>
+          </m:fPr>
+          <m:num>
+            <m:r>
+              <w:rPr>
+                <w:rFonts w:ascii="Cambria Math" w:hAnsi="Cambria Math"/>
+              </w:rPr>
+              <m:t>dE</m:t>
+            </m:r>
+          </m:num>
+          <m:den>
+            <m:r>
+              <w:rPr>
+                <w:rFonts w:ascii="Cambria Math" w:hAnsi="Cambria Math"/>
+              </w:rPr>
+              <m:t xml:space="preserve">m </m:t>
+            </m:r>
+            <m:sSup>
+              <m:sSupPr>
+                <m:ctrlPr>
+                  <w:rPr>
+                    <w:rFonts w:ascii="Cambria Math" w:hAnsi="Cambria Math"/>
+                    <w:i/>
+                  </w:rPr>
+                </m:ctrlPr>
+              </m:sSupPr>
+              <m:e>
+                <m:d>
+                  <m:dPr>
+                    <m:ctrlPr>
+                      <w:rPr>
+                        <w:rFonts w:ascii="Cambria Math" w:hAnsi="Cambria Math"/>
+                        <w:i/>
+                      </w:rPr>
+                    </m:ctrlPr>
+                  </m:dPr>
+                  <m:e>
+                    <m:r>
+                      <w:rPr>
+                        <w:rFonts w:ascii="Cambria Math" w:hAnsi="Cambria Math"/>
+                      </w:rPr>
+                      <m:t>2E/m</m:t>
+                    </m:r>
+                  </m:e>
+                </m:d>
+              </m:e>
+              <m:sup>
+                <m:r>
+                  <w:rPr>
+                    <w:rFonts w:ascii="Cambria Math" w:hAnsi="Cambria Math"/>
+                  </w:rPr>
+                  <m:t>1/2</m:t>
+                </m:r>
+              </m:sup>
+            </m:sSup>
+          </m:den>
+        </m:f>
+        <m:r>
+          <w:rPr>
+            <w:rFonts w:ascii="Cambria Math" w:eastAsiaTheme="minorEastAsia" w:hAnsi="Cambria Math"/>
+          </w:rPr>
+          <m:t>=</m:t>
+        </m:r>
+        <m:rad>
+          <m:radPr>
+            <m:degHide m:val="1"/>
+            <m:ctrlPr>
+              <w:rPr>
+                <w:rFonts w:ascii="Cambria Math" w:eastAsiaTheme="minorEastAsia" w:hAnsi="Cambria Math"/>
+                <w:i/>
+              </w:rPr>
+            </m:ctrlPr>
+          </m:radPr>
+          <m:deg/>
+          <m:e>
+            <m:f>
+              <m:fPr>
+                <m:ctrlPr>
+                  <w:rPr>
+                    <w:rFonts w:ascii="Cambria Math" w:eastAsiaTheme="minorEastAsia" w:hAnsi="Cambria Math"/>
+                    <w:i/>
+                  </w:rPr>
+                </m:ctrlPr>
+              </m:fPr>
+              <m:num>
+                <m:r>
+                  <w:rPr>
+                    <w:rFonts w:ascii="Cambria Math" w:eastAsiaTheme="minorEastAsia" w:hAnsi="Cambria Math"/>
+                  </w:rPr>
+                  <m:t>2</m:t>
+                </m:r>
+                <m:ctrlPr>
+                  <w:rPr>
+                    <w:rFonts w:ascii="Cambria Math" w:hAnsi="Cambria Math"/>
+                    <w:i/>
+                  </w:rPr>
+                </m:ctrlPr>
+              </m:num>
+              <m:den>
+                <m:r>
+                  <w:rPr>
+                    <w:rFonts w:ascii="Cambria Math" w:hAnsi="Cambria Math"/>
+                  </w:rPr>
+                  <m:t>π</m:t>
+                </m:r>
+              </m:den>
+            </m:f>
+          </m:e>
+        </m:rad>
+        <m:sSup>
+          <m:sSupPr>
+            <m:ctrlPr>
+              <w:rPr>
+                <w:rFonts w:ascii="Cambria Math" w:eastAsiaTheme="minorEastAsia" w:hAnsi="Cambria Math"/>
+                <w:i/>
+              </w:rPr>
+            </m:ctrlPr>
+          </m:sSupPr>
+          <m:e>
+            <m:d>
+              <m:dPr>
+                <m:ctrlPr>
+                  <w:rPr>
+                    <w:rFonts w:ascii="Cambria Math" w:eastAsiaTheme="minorEastAsia" w:hAnsi="Cambria Math"/>
+                    <w:i/>
+                  </w:rPr>
+                </m:ctrlPr>
+              </m:dPr>
+              <m:e>
+                <m:f>
+                  <m:fPr>
+                    <m:ctrlPr>
+                      <w:rPr>
+                        <w:rFonts w:ascii="Cambria Math" w:eastAsiaTheme="minorEastAsia" w:hAnsi="Cambria Math"/>
+                        <w:i/>
+                      </w:rPr>
+                    </m:ctrlPr>
+                  </m:fPr>
+                  <m:num>
+                    <m:r>
+                      <w:rPr>
+                        <w:rFonts w:ascii="Cambria Math" w:eastAsiaTheme="minorEastAsia" w:hAnsi="Cambria Math"/>
+                      </w:rPr>
+                      <m:t>1</m:t>
+                    </m:r>
+                  </m:num>
+                  <m:den>
+                    <m:sSub>
+                      <m:sSubPr>
+                        <m:ctrlPr>
+                          <w:rPr>
+                            <w:rFonts w:ascii="Cambria Math" w:eastAsiaTheme="minorEastAsia" w:hAnsi="Cambria Math"/>
+                            <w:i/>
+                          </w:rPr>
+                        </m:ctrlPr>
+                      </m:sSubPr>
+                      <m:e>
+                        <m:r>
+                          <w:rPr>
+                            <w:rFonts w:ascii="Cambria Math" w:eastAsiaTheme="minorEastAsia" w:hAnsi="Cambria Math"/>
+                          </w:rPr>
+                          <m:t>k</m:t>
+                        </m:r>
+                      </m:e>
+                      <m:sub>
+                        <m:r>
+                          <w:rPr>
+                            <w:rFonts w:ascii="Cambria Math" w:eastAsiaTheme="minorEastAsia" w:hAnsi="Cambria Math"/>
+                          </w:rPr>
+                          <m:t>b</m:t>
+                        </m:r>
+                      </m:sub>
+                    </m:sSub>
+                    <m:r>
+                      <w:rPr>
+                        <w:rFonts w:ascii="Cambria Math" w:eastAsiaTheme="minorEastAsia" w:hAnsi="Cambria Math"/>
+                      </w:rPr>
+                      <m:t>T</m:t>
+                    </m:r>
+                  </m:den>
+                </m:f>
+              </m:e>
+            </m:d>
+          </m:e>
+          <m:sup>
+            <m:f>
+              <m:fPr>
+                <m:ctrlPr>
+                  <w:rPr>
+                    <w:rFonts w:ascii="Cambria Math" w:eastAsiaTheme="minorEastAsia" w:hAnsi="Cambria Math"/>
+                    <w:i/>
+                  </w:rPr>
+                </m:ctrlPr>
+              </m:fPr>
+              <m:num>
+                <m:r>
+                  <w:rPr>
+                    <w:rFonts w:ascii="Cambria Math" w:eastAsiaTheme="minorEastAsia" w:hAnsi="Cambria Math"/>
+                  </w:rPr>
+                  <m:t>3</m:t>
+                </m:r>
+              </m:num>
+              <m:den>
+                <m:r>
+                  <w:rPr>
+                    <w:rFonts w:ascii="Cambria Math" w:eastAsiaTheme="minorEastAsia" w:hAnsi="Cambria Math"/>
+                  </w:rPr>
+                  <m:t>2</m:t>
+                </m:r>
+              </m:den>
+            </m:f>
+          </m:sup>
+        </m:sSup>
+        <m:sSup>
+          <m:sSupPr>
+            <m:ctrlPr>
+              <w:rPr>
+                <w:rFonts w:ascii="Cambria Math" w:eastAsiaTheme="minorEastAsia" w:hAnsi="Cambria Math"/>
+                <w:i/>
+              </w:rPr>
+            </m:ctrlPr>
+          </m:sSupPr>
+          <m:e>
+            <m:d>
+              <m:dPr>
+                <m:ctrlPr>
+                  <w:rPr>
+                    <w:rFonts w:ascii="Cambria Math" w:eastAsiaTheme="minorEastAsia" w:hAnsi="Cambria Math"/>
+                    <w:i/>
+                  </w:rPr>
+                </m:ctrlPr>
+              </m:dPr>
+              <m:e>
+                <m:r>
+                  <w:rPr>
+                    <w:rFonts w:ascii="Cambria Math" w:eastAsiaTheme="minorEastAsia" w:hAnsi="Cambria Math"/>
+                  </w:rPr>
+                  <m:t>2E</m:t>
+                </m:r>
+              </m:e>
+            </m:d>
+          </m:e>
+          <m:sup>
+            <m:r>
+              <w:rPr>
+                <w:rFonts w:ascii="Cambria Math" w:eastAsiaTheme="minorEastAsia" w:hAnsi="Cambria Math"/>
+              </w:rPr>
+              <m:t>1/2</m:t>
+            </m:r>
+          </m:sup>
+        </m:sSup>
+        <m:func>
+          <m:funcPr>
+            <m:ctrlPr>
+              <w:rPr>
+                <w:rFonts w:ascii="Cambria Math" w:hAnsi="Cambria Math"/>
+                <w:i/>
+              </w:rPr>
+            </m:ctrlPr>
+          </m:funcPr>
+          <m:fName>
+            <m:r>
+              <m:rPr>
+                <m:sty m:val="p"/>
+              </m:rPr>
+              <w:rPr>
+                <w:rFonts w:ascii="Cambria Math" w:hAnsi="Cambria Math"/>
+              </w:rPr>
+              <m:t>exp</m:t>
+            </m:r>
+          </m:fName>
+          <m:e>
+            <m:d>
+              <m:dPr>
+                <m:ctrlPr>
+                  <w:rPr>
+                    <w:rFonts w:ascii="Cambria Math" w:hAnsi="Cambria Math"/>
+                    <w:i/>
+                  </w:rPr>
+                </m:ctrlPr>
+              </m:dPr>
+              <m:e>
+                <m:r>
+                  <w:rPr>
+                    <w:rFonts w:ascii="Cambria Math" w:hAnsi="Cambria Math"/>
+                  </w:rPr>
+                  <m:t>-</m:t>
+                </m:r>
+                <m:f>
+                  <m:fPr>
+                    <m:ctrlPr>
+                      <w:rPr>
+                        <w:rFonts w:ascii="Cambria Math" w:hAnsi="Cambria Math"/>
+                        <w:i/>
+                      </w:rPr>
+                    </m:ctrlPr>
+                  </m:fPr>
+                  <m:num>
+                    <m:r>
+                      <w:rPr>
+                        <w:rFonts w:ascii="Cambria Math" w:hAnsi="Cambria Math"/>
+                      </w:rPr>
+                      <m:t>E</m:t>
+                    </m:r>
+                  </m:num>
+                  <m:den>
+                    <m:sSub>
+                      <m:sSubPr>
+                        <m:ctrlPr>
+                          <w:rPr>
+                            <w:rFonts w:ascii="Cambria Math" w:hAnsi="Cambria Math"/>
+                            <w:i/>
+                          </w:rPr>
+                        </m:ctrlPr>
+                      </m:sSubPr>
+                      <m:e>
+                        <m:r>
+                          <w:rPr>
+                            <w:rFonts w:ascii="Cambria Math" w:hAnsi="Cambria Math"/>
+                          </w:rPr>
+                          <m:t>k</m:t>
+                        </m:r>
+                      </m:e>
+                      <m:sub>
+                        <m:r>
+                          <w:rPr>
+                            <w:rFonts w:ascii="Cambria Math" w:hAnsi="Cambria Math"/>
+                          </w:rPr>
+                          <m:t>b</m:t>
+                        </m:r>
+                      </m:sub>
+                    </m:sSub>
+                    <m:r>
+                      <w:rPr>
+                        <w:rFonts w:ascii="Cambria Math" w:hAnsi="Cambria Math"/>
+                      </w:rPr>
+                      <m:t>T</m:t>
+                    </m:r>
+                  </m:den>
+                </m:f>
+              </m:e>
+            </m:d>
+          </m:e>
+        </m:func>
+        <m:r>
+          <w:rPr>
+            <w:rFonts w:ascii="Cambria Math" w:hAnsi="Cambria Math"/>
+          </w:rPr>
+          <m:t>dE=</m:t>
+        </m:r>
+        <m:r>
+          <w:rPr>
+            <w:rFonts w:ascii="Cambria Math" w:eastAsiaTheme="minorEastAsia" w:hAnsi="Cambria Math"/>
+          </w:rPr>
+          <m:t xml:space="preserve"> </m:t>
+        </m:r>
+        <m:rad>
+          <m:radPr>
+            <m:degHide m:val="1"/>
+            <m:ctrlPr>
+              <w:rPr>
+                <w:rFonts w:ascii="Cambria Math" w:eastAsiaTheme="minorEastAsia" w:hAnsi="Cambria Math"/>
+                <w:i/>
+              </w:rPr>
+            </m:ctrlPr>
+          </m:radPr>
+          <m:deg>
+            <m:ctrlPr>
+              <w:rPr>
+                <w:rFonts w:ascii="Cambria Math" w:hAnsi="Cambria Math"/>
+                <w:i/>
+              </w:rPr>
+            </m:ctrlPr>
+          </m:deg>
+          <m:e>
+            <m:f>
+              <m:fPr>
+                <m:ctrlPr>
+                  <w:rPr>
+                    <w:rFonts w:ascii="Cambria Math" w:hAnsi="Cambria Math"/>
+                    <w:i/>
+                  </w:rPr>
+                </m:ctrlPr>
+              </m:fPr>
+              <m:num>
+                <m:r>
+                  <w:rPr>
+                    <w:rFonts w:ascii="Cambria Math" w:hAnsi="Cambria Math"/>
+                  </w:rPr>
+                  <m:t>4E</m:t>
+                </m:r>
+                <m:ctrlPr>
+                  <w:rPr>
+                    <w:rFonts w:ascii="Cambria Math" w:eastAsiaTheme="minorEastAsia" w:hAnsi="Cambria Math"/>
+                    <w:i/>
+                  </w:rPr>
+                </m:ctrlPr>
+              </m:num>
+              <m:den>
+                <m:r>
+                  <w:rPr>
+                    <w:rFonts w:ascii="Cambria Math" w:eastAsiaTheme="minorEastAsia" w:hAnsi="Cambria Math"/>
+                  </w:rPr>
+                  <m:t>π</m:t>
+                </m:r>
+                <m:sSup>
+                  <m:sSupPr>
+                    <m:ctrlPr>
+                      <w:rPr>
+                        <w:rFonts w:ascii="Cambria Math" w:eastAsiaTheme="minorEastAsia" w:hAnsi="Cambria Math"/>
+                        <w:i/>
+                      </w:rPr>
+                    </m:ctrlPr>
+                  </m:sSupPr>
+                  <m:e>
+                    <m:d>
+                      <m:dPr>
+                        <m:ctrlPr>
+                          <w:rPr>
+                            <w:rFonts w:ascii="Cambria Math" w:eastAsiaTheme="minorEastAsia" w:hAnsi="Cambria Math"/>
+                            <w:i/>
+                          </w:rPr>
+                        </m:ctrlPr>
+                      </m:dPr>
+                      <m:e>
+                        <m:sSub>
+                          <m:sSubPr>
+                            <m:ctrlPr>
+                              <w:rPr>
+                                <w:rFonts w:ascii="Cambria Math" w:eastAsiaTheme="minorEastAsia" w:hAnsi="Cambria Math"/>
+                                <w:i/>
+                              </w:rPr>
+                            </m:ctrlPr>
+                          </m:sSubPr>
+                          <m:e>
+                            <m:r>
+                              <w:rPr>
+                                <w:rFonts w:ascii="Cambria Math" w:eastAsiaTheme="minorEastAsia" w:hAnsi="Cambria Math"/>
+                              </w:rPr>
+                              <m:t>k</m:t>
+                            </m:r>
+                          </m:e>
+                          <m:sub>
+                            <m:r>
+                              <w:rPr>
+                                <w:rFonts w:ascii="Cambria Math" w:eastAsiaTheme="minorEastAsia" w:hAnsi="Cambria Math"/>
+                              </w:rPr>
+                              <m:t>B</m:t>
+                            </m:r>
+                          </m:sub>
+                        </m:sSub>
+                        <m:r>
+                          <w:rPr>
+                            <w:rFonts w:ascii="Cambria Math" w:eastAsiaTheme="minorEastAsia" w:hAnsi="Cambria Math"/>
+                          </w:rPr>
+                          <m:t>T</m:t>
+                        </m:r>
+                      </m:e>
+                    </m:d>
+                  </m:e>
+                  <m:sup>
+                    <m:r>
+                      <w:rPr>
+                        <w:rFonts w:ascii="Cambria Math" w:eastAsiaTheme="minorEastAsia" w:hAnsi="Cambria Math"/>
+                      </w:rPr>
+                      <m:t>3</m:t>
+                    </m:r>
+                  </m:sup>
+                </m:sSup>
+              </m:den>
+            </m:f>
+          </m:e>
+        </m:rad>
+        <m:func>
+          <m:funcPr>
+            <m:ctrlPr>
+              <w:rPr>
+                <w:rFonts w:ascii="Cambria Math" w:hAnsi="Cambria Math"/>
+                <w:i/>
+              </w:rPr>
+            </m:ctrlPr>
+          </m:funcPr>
+          <m:fName>
+            <m:r>
+              <m:rPr>
+                <m:sty m:val="p"/>
+              </m:rPr>
+              <w:rPr>
+                <w:rFonts w:ascii="Cambria Math" w:hAnsi="Cambria Math"/>
+              </w:rPr>
+              <m:t>exp</m:t>
+            </m:r>
+          </m:fName>
+          <m:e>
+            <m:d>
+              <m:dPr>
+                <m:ctrlPr>
+                  <w:rPr>
+                    <w:rFonts w:ascii="Cambria Math" w:hAnsi="Cambria Math"/>
+                    <w:i/>
+                  </w:rPr>
+                </m:ctrlPr>
+              </m:dPr>
+              <m:e>
+                <m:r>
+                  <w:rPr>
+                    <w:rFonts w:ascii="Cambria Math" w:hAnsi="Cambria Math"/>
+                  </w:rPr>
+                  <m:t>-</m:t>
+                </m:r>
+                <m:f>
+                  <m:fPr>
+                    <m:ctrlPr>
+                      <w:rPr>
+                        <w:rFonts w:ascii="Cambria Math" w:hAnsi="Cambria Math"/>
+                        <w:i/>
+                      </w:rPr>
+                    </m:ctrlPr>
+                  </m:fPr>
+                  <m:num>
+                    <m:r>
+                      <w:rPr>
+                        <w:rFonts w:ascii="Cambria Math" w:hAnsi="Cambria Math"/>
+                      </w:rPr>
+                      <m:t>E</m:t>
+                    </m:r>
+                  </m:num>
+                  <m:den>
+                    <m:sSub>
+                      <m:sSubPr>
+                        <m:ctrlPr>
+                          <w:rPr>
+                            <w:rFonts w:ascii="Cambria Math" w:hAnsi="Cambria Math"/>
+                            <w:i/>
+                          </w:rPr>
+                        </m:ctrlPr>
+                      </m:sSubPr>
+                      <m:e>
+                        <m:r>
+                          <w:rPr>
+                            <w:rFonts w:ascii="Cambria Math" w:hAnsi="Cambria Math"/>
+                          </w:rPr>
+                          <m:t>k</m:t>
+                        </m:r>
+                      </m:e>
+                      <m:sub>
+                        <m:r>
+                          <w:rPr>
+                            <w:rFonts w:ascii="Cambria Math" w:hAnsi="Cambria Math"/>
+                          </w:rPr>
+                          <m:t>b</m:t>
+                        </m:r>
+                      </m:sub>
+                    </m:sSub>
+                    <m:r>
+                      <w:rPr>
+                        <w:rFonts w:ascii="Cambria Math" w:hAnsi="Cambria Math"/>
+                      </w:rPr>
+                      <m:t>T</m:t>
+                    </m:r>
+                  </m:den>
+                </m:f>
+              </m:e>
+            </m:d>
+          </m:e>
+        </m:func>
+        <m:r>
+          <w:rPr>
+            <w:rFonts w:ascii="Cambria Math" w:hAnsi="Cambria Math"/>
+          </w:rPr>
+          <m:t>dE</m:t>
+        </m:r>
+      </m:oMath>
+      <w:r>
+        <w:rPr>
+          <w:rFonts w:eastAsiaTheme="minorEastAsia"/>
+        </w:rPr>
+        <w:t>.</w:t>
+      </w:r>
+      <w:r>
+        <w:rPr>
+          <w:rFonts w:eastAsiaTheme="minorEastAsia"/>
+        </w:rPr>
+        <w:tab/>
+      </w:r>
+      <w:r>
+        <w:rPr>
+          <w:rFonts w:eastAsiaTheme="minorEastAsia"/>
+        </w:rPr>
+        <w:tab/>
+      </w:r>
+      <w:r>
+        <w:rPr>
+          <w:rFonts w:eastAsiaTheme="minorEastAsia"/>
+        </w:rPr>
+        <w:tab/>
+      </w:r>
+      <w:r>
+        <w:rPr>
+          <w:rFonts w:eastAsiaTheme="minorEastAsia"/>
+        </w:rPr>
+        <w:tab/>
+      </w:r>
+    </w:p>
+    <w:p>
+      <w:pPr>
+        <w:rPr>
+          <w:rFonts w:eastAsiaTheme="minorEastAsia"/>
+        </w:rPr>
+      </w:pPr>
+      <w:r>
+        <w:rPr>
+          <w:rFonts w:eastAsiaTheme="minorEastAsia"/>
+        </w:rPr>
+        <w:t>So the normalized PDF is:</w:t>
+      </w:r>
+    </w:p>
+    <w:bookmarkStart w:id="0" w:name="_GoBack"/>
+    <w:bookmarkEnd w:id="0"/>
+    <w:p>
+      <w:pPr>
+        <w:rPr>
+          <w:rFonts w:eastAsiaTheme="minorEastAsia"/>
+        </w:rPr>
+      </w:pPr>
+      <m:oMathPara>
+        <m:oMath>
+          <m:f>
+            <m:fPr>
+              <m:ctrlPr>
+                <w:rPr>
+                  <w:rFonts w:ascii="Cambria Math" w:eastAsiaTheme="minorEastAsia" w:hAnsi="Cambria Math"/>
+                  <w:i/>
+                </w:rPr>
+              </m:ctrlPr>
+            </m:fPr>
+            <m:num>
+              <m:r>
+                <w:rPr>
+                  <w:rFonts w:ascii="Cambria Math" w:eastAsiaTheme="minorEastAsia" w:hAnsi="Cambria Math"/>
+                </w:rPr>
+                <m:t>2</m:t>
+              </m:r>
+            </m:num>
+            <m:den>
+              <m:sSub>
+                <m:sSubPr>
+                  <m:ctrlPr>
+                    <w:rPr>
+                      <w:rFonts w:ascii="Cambria Math" w:eastAsiaTheme="minorEastAsia" w:hAnsi="Cambria Math"/>
+                      <w:i/>
+                    </w:rPr>
+                  </m:ctrlPr>
+                </m:sSubPr>
+                <m:e>
+                  <m:r>
+                    <w:rPr>
+                      <w:rFonts w:ascii="Cambria Math" w:eastAsiaTheme="minorEastAsia" w:hAnsi="Cambria Math"/>
+                    </w:rPr>
+                    <m:t>k</m:t>
+                  </m:r>
+                </m:e>
+                <m:sub>
+                  <m:r>
+                    <w:rPr>
+                      <w:rFonts w:ascii="Cambria Math" w:eastAsiaTheme="minorEastAsia" w:hAnsi="Cambria Math"/>
+                    </w:rPr>
+                    <m:t>b</m:t>
+                  </m:r>
+                </m:sub>
+              </m:sSub>
+              <m:r>
+                <w:rPr>
+                  <w:rFonts w:ascii="Cambria Math" w:eastAsiaTheme="minorEastAsia" w:hAnsi="Cambria Math"/>
+                </w:rPr>
+                <m:t>T</m:t>
+              </m:r>
+            </m:den>
+          </m:f>
+          <m:r>
+            <w:rPr>
+              <w:rFonts w:ascii="Cambria Math" w:eastAsiaTheme="minorEastAsia" w:hAnsi="Cambria Math"/>
+            </w:rPr>
+            <m:t xml:space="preserve"> </m:t>
+          </m:r>
+          <m:rad>
+            <m:radPr>
+              <m:degHide m:val="1"/>
+              <m:ctrlPr>
+                <w:rPr>
+                  <w:rFonts w:ascii="Cambria Math" w:eastAsiaTheme="minorEastAsia" w:hAnsi="Cambria Math"/>
+                  <w:i/>
+                </w:rPr>
+              </m:ctrlPr>
+            </m:radPr>
+            <m:deg>
+              <m:ctrlPr>
+                <w:rPr>
+                  <w:rFonts w:ascii="Cambria Math" w:hAnsi="Cambria Math"/>
+                  <w:i/>
+                </w:rPr>
+              </m:ctrlPr>
+            </m:deg>
+            <m:e>
+              <m:f>
+                <m:fPr>
+                  <m:ctrlPr>
+                    <w:rPr>
+                      <w:rFonts w:ascii="Cambria Math" w:hAnsi="Cambria Math"/>
+                      <w:i/>
+                    </w:rPr>
+                  </m:ctrlPr>
+                </m:fPr>
+                <m:num>
+                  <m:r>
+                    <w:rPr>
+                      <w:rFonts w:ascii="Cambria Math" w:hAnsi="Cambria Math"/>
+                    </w:rPr>
+                    <m:t>E</m:t>
+                  </m:r>
+                  <m:ctrlPr>
+                    <w:rPr>
+                      <w:rFonts w:ascii="Cambria Math" w:eastAsiaTheme="minorEastAsia" w:hAnsi="Cambria Math"/>
+                      <w:i/>
+                    </w:rPr>
+                  </m:ctrlPr>
+                </m:num>
+                <m:den>
+                  <m:r>
+                    <w:rPr>
+                      <w:rFonts w:ascii="Cambria Math" w:eastAsiaTheme="minorEastAsia" w:hAnsi="Cambria Math"/>
+                    </w:rPr>
+                    <m:t>π</m:t>
+                  </m:r>
+                  <m:sSub>
+                    <m:sSubPr>
+                      <m:ctrlPr>
+                        <w:rPr>
+                          <w:rFonts w:ascii="Cambria Math" w:eastAsiaTheme="minorEastAsia" w:hAnsi="Cambria Math"/>
+                          <w:i/>
+                        </w:rPr>
+                      </m:ctrlPr>
+                    </m:sSubPr>
+                    <m:e>
+                      <m:r>
+                        <w:rPr>
+                          <w:rFonts w:ascii="Cambria Math" w:eastAsiaTheme="minorEastAsia" w:hAnsi="Cambria Math"/>
+                        </w:rPr>
+                        <m:t>k</m:t>
+                      </m:r>
+                    </m:e>
+                    <m:sub>
+                      <m:r>
+                        <w:rPr>
+                          <w:rFonts w:ascii="Cambria Math" w:eastAsiaTheme="minorEastAsia" w:hAnsi="Cambria Math"/>
+                        </w:rPr>
+                        <m:t>b</m:t>
+                      </m:r>
+                    </m:sub>
+                  </m:sSub>
+                  <m:r>
+                    <w:rPr>
+                      <w:rFonts w:ascii="Cambria Math" w:eastAsiaTheme="minorEastAsia" w:hAnsi="Cambria Math"/>
+                    </w:rPr>
+                    <m:t>T</m:t>
+                  </m:r>
+                </m:den>
+              </m:f>
+            </m:e>
+          </m:rad>
+          <m:func>
+            <m:funcPr>
+              <m:ctrlPr>
+                <w:rPr>
+                  <w:rFonts w:ascii="Cambria Math" w:hAnsi="Cambria Math"/>
+                  <w:i/>
+                </w:rPr>
+              </m:ctrlPr>
+            </m:funcPr>
+            <m:fName>
+              <m:r>
+                <m:rPr>
+                  <m:sty m:val="p"/>
+                </m:rPr>
+                <w:rPr>
+                  <w:rFonts w:ascii="Cambria Math" w:hAnsi="Cambria Math"/>
+                </w:rPr>
+                <m:t>exp</m:t>
+              </m:r>
+            </m:fName>
+            <m:e>
+              <m:d>
+                <m:dPr>
+                  <m:ctrlPr>
+                    <w:rPr>
+                      <w:rFonts w:ascii="Cambria Math" w:hAnsi="Cambria Math"/>
+                      <w:i/>
+                    </w:rPr>
+                  </m:ctrlPr>
+                </m:dPr>
+                <m:e>
+                  <m:r>
+                    <w:rPr>
+                      <w:rFonts w:ascii="Cambria Math" w:hAnsi="Cambria Math"/>
+                    </w:rPr>
+                    <m:t>-</m:t>
+                  </m:r>
+                  <m:f>
+                    <m:fPr>
+                      <m:ctrlPr>
+                        <w:rPr>
+                          <w:rFonts w:ascii="Cambria Math" w:hAnsi="Cambria Math"/>
+                          <w:i/>
+                        </w:rPr>
+                      </m:ctrlPr>
+                    </m:fPr>
+                    <m:num>
+                      <m:r>
+                        <w:rPr>
+                          <w:rFonts w:ascii="Cambria Math" w:hAnsi="Cambria Math"/>
+                        </w:rPr>
+                        <m:t>E</m:t>
+                      </m:r>
+                    </m:num>
+                    <m:den>
+                      <m:sSub>
+                        <m:sSubPr>
+                          <m:ctrlPr>
+                            <w:rPr>
+                              <w:rFonts w:ascii="Cambria Math" w:hAnsi="Cambria Math"/>
+                              <w:i/>
+                            </w:rPr>
+                          </m:ctrlPr>
+                        </m:sSubPr>
+                        <m:e>
+                          <m:r>
+                            <w:rPr>
+                              <w:rFonts w:ascii="Cambria Math" w:hAnsi="Cambria Math"/>
+                            </w:rPr>
+                            <m:t>k</m:t>
+                          </m:r>
+                        </m:e>
+                        <m:sub>
+                          <m:r>
+                            <w:rPr>
+                              <w:rFonts w:ascii="Cambria Math" w:hAnsi="Cambria Math"/>
+                            </w:rPr>
+                            <m:t>b</m:t>
+                          </m:r>
+                        </m:sub>
+                      </m:sSub>
+                      <m:r>
+                        <w:rPr>
+                          <w:rFonts w:ascii="Cambria Math" w:hAnsi="Cambria Math"/>
+                        </w:rPr>
+                        <m:t>T</m:t>
+                      </m:r>
+                    </m:den>
+                  </m:f>
+                </m:e>
+              </m:d>
+            </m:e>
+          </m:func>
+        </m:oMath>
+      </m:oMathPara>
     </w:p>
     <w:p>
       <w:pPr>
@@ -5671,21 +7460,7 @@
         <w:rPr>
           <w:rFonts w:eastAsiaTheme="minorEastAsia"/>
         </w:rPr>
-        <w:t xml:space="preserve">robability to be in the vibrational state n </w:t>
-      </w:r>
-      <w:proofErr w:type="gramStart"/>
-      <w:r>
-        <w:rPr>
-          <w:rFonts w:eastAsiaTheme="minorEastAsia"/>
-        </w:rPr>
-        <w:t>is given</w:t>
-      </w:r>
-      <w:proofErr w:type="gramEnd"/>
-      <w:r>
-        <w:rPr>
-          <w:rFonts w:eastAsiaTheme="minorEastAsia"/>
-        </w:rPr>
-        <w:t xml:space="preserve"> by:</w:t>
+        <w:t>robability to be in the vibrational state n is given by:</w:t>
       </w:r>
       <w:r>
         <w:rPr>
@@ -7690,16 +9465,8 @@
         <w:rPr>
           <w:rFonts w:eastAsiaTheme="minorEastAsia"/>
         </w:rPr>
-        <w:t xml:space="preserve">robability that any of the states above N (including it) </w:t>
-      </w:r>
-      <w:proofErr w:type="gramStart"/>
-      <w:r>
-        <w:rPr>
-          <w:rFonts w:eastAsiaTheme="minorEastAsia"/>
-        </w:rPr>
-        <w:t>are occupied</w:t>
-      </w:r>
-      <w:proofErr w:type="gramEnd"/>
+        <w:t>robability that any of the states above N (including it) are occupied</w:t>
+      </w:r>
       <w:r>
         <w:rPr>
           <w:rFonts w:eastAsiaTheme="minorEastAsia"/>

</xml_diff>